<commit_message>
Dokumentacja koncowa poprawka wrzucenia
</commit_message>
<xml_diff>
--- a/docs/DokumentacjaKoncowa.docx
+++ b/docs/DokumentacjaKoncowa.docx
@@ -6,6 +6,10 @@
     <w:p>
       <w:pPr>
         <w:jc w:val="both"/>
+        <w:rPr>
+          <w:sz w:val="24"/>
+          <w:szCs w:val="24"/>
+        </w:rPr>
       </w:pPr>
       <w:r>
         <w:rPr>
@@ -13,6 +17,13 @@
           <w:szCs w:val="24"/>
         </w:rPr>
         <w:t>Bartłomiej Czerwiński</w:t>
+      </w:r>
+      <w:r>
+        <w:rPr>
+          <w:sz w:val="24"/>
+          <w:szCs w:val="24"/>
+        </w:rPr>
+        <w:t xml:space="preserve"> </w:t>
       </w:r>
       <w:r>
         <w:rPr>
@@ -320,14 +331,7 @@
           <w:sz w:val="24"/>
           <w:szCs w:val="24"/>
         </w:rPr>
-        <w:t>Podstawowa mechanika rozgrywki, obsługa jednego bądź dwóch graczy, uroz</w:t>
-      </w:r>
-      <w:r>
-        <w:rPr>
-          <w:sz w:val="24"/>
-          <w:szCs w:val="24"/>
-        </w:rPr>
-        <w:t>maicenia w postaci power-upów.</w:t>
+        <w:t>Podstawowa mechanika rozgrywki, obsługa jednego bądź dwóch graczy, urozmaicenia w postaci power-upów.</w:t>
       </w:r>
     </w:p>
     <w:p>
@@ -371,7 +375,14 @@
           <w:sz w:val="24"/>
           <w:szCs w:val="24"/>
         </w:rPr>
-        <w:t>Obsługa skryptów zapisanych w specjalnym pliku - łatwa możliwość modyfikacji działania gry.</w:t>
+        <w:t>Obsługa skryptów zapisanych w specjalnym pli</w:t>
+      </w:r>
+      <w:r>
+        <w:rPr>
+          <w:sz w:val="24"/>
+          <w:szCs w:val="24"/>
+        </w:rPr>
+        <w:t>ku - łatwa możliwość modyfikacji działania gry.</w:t>
       </w:r>
     </w:p>
     <w:p>
@@ -416,14 +427,14 @@
           <w:szCs w:val="24"/>
         </w:rPr>
         <w:lastRenderedPageBreak/>
-        <w:t>Komunikat o zakończeniu rozgrywki w momencie utraty wszystkich żyć, po którym można rozpocząć nową r</w:t>
-      </w:r>
-      <w:r>
-        <w:rPr>
-          <w:sz w:val="24"/>
-          <w:szCs w:val="24"/>
-        </w:rPr>
-        <w:t>ozgrywkę z menu głównego.</w:t>
+        <w:t xml:space="preserve">Komunikat o zakończeniu rozgrywki w momencie utraty </w:t>
+      </w:r>
+      <w:r>
+        <w:rPr>
+          <w:sz w:val="24"/>
+          <w:szCs w:val="24"/>
+        </w:rPr>
+        <w:t>wszystkich żyć, po którym można rozpocząć nową rozgrywkę z menu głównego.</w:t>
       </w:r>
     </w:p>
     <w:p>
@@ -507,7 +518,14 @@
           <w:sz w:val="24"/>
           <w:szCs w:val="24"/>
         </w:rPr>
-        <w:t>Dodatkowe zagrożenia dla rakiety, takie jak czarne dziury.</w:t>
+        <w:t>Dodatkowe zagrożenia dla rakiety, takie jak czarn</w:t>
+      </w:r>
+      <w:r>
+        <w:rPr>
+          <w:sz w:val="24"/>
+          <w:szCs w:val="24"/>
+        </w:rPr>
+        <w:t>e dziury.</w:t>
       </w:r>
     </w:p>
     <w:p>
@@ -529,14 +547,7 @@
           <w:sz w:val="24"/>
           <w:szCs w:val="24"/>
         </w:rPr>
-        <w:t>Opcja pełnego ekranu, zmiany głośności</w:t>
-      </w:r>
-      <w:r>
-        <w:rPr>
-          <w:sz w:val="24"/>
-          <w:szCs w:val="24"/>
-        </w:rPr>
-        <w:t xml:space="preserve"> muzyki/odgłosów w grze.</w:t>
+        <w:t>Opcja pełnego ekranu, zmiany głośności muzyki/odgłosów w grze.</w:t>
       </w:r>
     </w:p>
     <w:p>
@@ -595,14 +606,14 @@
           <w:sz w:val="24"/>
           <w:szCs w:val="24"/>
         </w:rPr>
-        <w:t>Użyte biblioteki, kompatybilne z systemami Windows oraz Linux, to biblioteka Allegro 5 odpowiedzialna za obsługę ekranu i urządzeń wejścia, Box2D do symulacji fizycznej obiektów na planszy oraz boost w</w:t>
-      </w:r>
-      <w:r>
-        <w:rPr>
-          <w:sz w:val="24"/>
-          <w:szCs w:val="24"/>
-        </w:rPr>
-        <w:t>raz z boost::python.</w:t>
+        <w:t>Użyte biblioteki, kompatybilne z systemami Windows oraz Linux, to biblioteka Allegro 5 odpowiedzialna za obsługę ekranu i urządzeń wejścia, Box2D do symu</w:t>
+      </w:r>
+      <w:r>
+        <w:rPr>
+          <w:sz w:val="24"/>
+          <w:szCs w:val="24"/>
+        </w:rPr>
+        <w:t>lacji fizycznej obiektów na planszy oraz boost wraz z boost::python.</w:t>
       </w:r>
     </w:p>
     <w:p>
@@ -653,7 +664,16 @@
             <w:szCs w:val="24"/>
             <w:u w:val="single"/>
           </w:rPr>
-          <w:t>https://github.com/defacto2k15/pwAsteroids</w:t>
+          <w:t>http</w:t>
+        </w:r>
+        <w:r>
+          <w:rPr>
+            <w:color w:val="1155CC"/>
+            <w:sz w:val="24"/>
+            <w:szCs w:val="24"/>
+            <w:u w:val="single"/>
+          </w:rPr>
+          <w:t>s://github.com/defacto2k15/pwAsteroids</w:t>
         </w:r>
       </w:hyperlink>
     </w:p>
@@ -702,21 +722,14 @@
           <w:sz w:val="24"/>
           <w:szCs w:val="24"/>
         </w:rPr>
-        <w:t xml:space="preserve">Na najwyższym poziomie abstrakcji postanowiliśmy nasz program podzielić </w:t>
-      </w:r>
-      <w:r>
-        <w:rPr>
-          <w:sz w:val="24"/>
-          <w:szCs w:val="24"/>
-        </w:rPr>
-        <w:t>na trzy części zgodnie ze wzorcem MVC. Miało to na celu umożliwienie pracy nad poszczególnymi modułami w stosunkowo dużym odseparowaniu  of pozostałem części pr</w:t>
-      </w:r>
-      <w:r>
-        <w:rPr>
-          <w:sz w:val="24"/>
-          <w:szCs w:val="24"/>
-        </w:rPr>
-        <w:t>ogramu. Co więcej, liczyliśmy że luźniej połączone elementy prościej będzie testować</w:t>
+        <w:t>Na najwyższym poziomie abstrakcji postanowiliśmy nasz program podzielić na trzy części zgodnie ze wzorcem MVC. Miało to na celu umożliwienie pracy nad poszczególnymi modułami w stosunkowo dużym odseparowaniu  of pozostałem części programu. Co więcej, liczy</w:t>
+      </w:r>
+      <w:r>
+        <w:rPr>
+          <w:sz w:val="24"/>
+          <w:szCs w:val="24"/>
+        </w:rPr>
+        <w:t>liśmy że luźniej połączone elementy prościej będzie testować</w:t>
       </w:r>
     </w:p>
     <w:p>
@@ -756,7 +769,28 @@
           <w:sz w:val="24"/>
           <w:szCs w:val="24"/>
         </w:rPr>
-        <w:t>Entity component mo</w:t>
+        <w:t xml:space="preserve">Entity component model”, </w:t>
+      </w:r>
+      <w:r>
+        <w:rPr>
+          <w:sz w:val="24"/>
+          <w:szCs w:val="24"/>
+        </w:rPr>
+        <w:t>wzorcu często używanym przy tworzeniu gier komputerowych. Wyszliśmy od założenia, że obiekty w modelu działać będą w pętli, a w każdym jej obrocie model jako całość będzie reagował na dane wejściowe (Takie jak informacje o naciśnięciu klawiszy) generowanie</w:t>
+      </w:r>
+      <w:r>
+        <w:rPr>
+          <w:sz w:val="24"/>
+          <w:szCs w:val="24"/>
+        </w:rPr>
+        <w:t>m danych wyjściowych, np współrzędnymi bitmap do wyświetlenia, po czym silnik graficzny używając tych danych wyrenderuje obraz. Aby lepiej wspierać działanie programu w pętli podzieliliśmy klasy na kilka podgrup, w których dziedziczono po wspólnym typie ba</w:t>
+      </w:r>
+      <w:r>
+        <w:rPr>
+          <w:sz w:val="24"/>
+          <w:szCs w:val="24"/>
+        </w:rPr>
+        <w:t xml:space="preserve">zowym. Wyróżniliśmy następujące podgrupy: </w:t>
       </w:r>
       <w:r>
         <w:rPr>
@@ -764,28 +798,14 @@
           <w:sz w:val="24"/>
           <w:szCs w:val="24"/>
         </w:rPr>
-        <w:t xml:space="preserve">del”, </w:t>
-      </w:r>
-      <w:r>
-        <w:rPr>
-          <w:sz w:val="24"/>
-          <w:szCs w:val="24"/>
-        </w:rPr>
-        <w:t>wzorcu często używanym przy tworzeniu gier komputerowych. Wyszliśmy od założenia, że obiekty w modelu działać będą w pętli, a w każdym jej obrocie model jako całość będzie reagował na dane wejściowe (Takie jak informacje o naciśnięciu klawiszy) gener</w:t>
-      </w:r>
-      <w:r>
-        <w:rPr>
-          <w:sz w:val="24"/>
-          <w:szCs w:val="24"/>
-        </w:rPr>
-        <w:t>owaniem danych wyjściowych, np współrzędnymi bitmap do wyświetlenia, po czym silnik graficzny używając tych danych wyrenderuje obraz. Aby lepiej wspierać działanie programu w pętli podzieliliśmy klasy na kilka podgrup, w których dziedziczono po wspólnym ty</w:t>
-      </w:r>
-      <w:r>
-        <w:rPr>
-          <w:sz w:val="24"/>
-          <w:szCs w:val="24"/>
-        </w:rPr>
-        <w:t xml:space="preserve">pie bazowym. Wyróżniliśmy następujące podgrupy: </w:t>
+        <w:t xml:space="preserve">Aktorów, </w:t>
+      </w:r>
+      <w:r>
+        <w:rPr>
+          <w:sz w:val="24"/>
+          <w:szCs w:val="24"/>
+        </w:rPr>
+        <w:t xml:space="preserve">reprezentujących pojedyncze byty w grze (zwykle wyświetlane na ekranie, np. rakieta). Aktorzy posiadali grupę  </w:t>
       </w:r>
       <w:r>
         <w:rPr>
@@ -793,21 +813,6 @@
           <w:sz w:val="24"/>
           <w:szCs w:val="24"/>
         </w:rPr>
-        <w:t xml:space="preserve">Aktorów, </w:t>
-      </w:r>
-      <w:r>
-        <w:rPr>
-          <w:sz w:val="24"/>
-          <w:szCs w:val="24"/>
-        </w:rPr>
-        <w:t xml:space="preserve">reprezentujących pojedyncze byty w grze (zwykle wyświetlane na ekranie, np. rakieta). Aktorzy posiadali grupę  </w:t>
-      </w:r>
-      <w:r>
-        <w:rPr>
-          <w:i/>
-          <w:sz w:val="24"/>
-          <w:szCs w:val="24"/>
-        </w:rPr>
         <w:t xml:space="preserve">Komponentów: </w:t>
       </w:r>
       <w:r>
@@ -815,14 +820,14 @@
           <w:sz w:val="24"/>
           <w:szCs w:val="24"/>
         </w:rPr>
-        <w:t>obiektów wykonujących jedną czynność na rzecz swojego aktora, np. wysyłając</w:t>
-      </w:r>
-      <w:r>
-        <w:rPr>
-          <w:sz w:val="24"/>
-          <w:szCs w:val="24"/>
-        </w:rPr>
-        <w:t xml:space="preserve">ych obrazek go reprezentujący na wyjście modelu. Komponenty można było dodawać i usuwać z aktora podczas wykonywania programu, co więcej komponenty tego samego aktora w prosty sposób mogły się ze sobą </w:t>
+        <w:t>obiektów wykonujących jedną czynność na rzecz swojego aktora, np. wysyłających ob</w:t>
+      </w:r>
+      <w:r>
+        <w:rPr>
+          <w:sz w:val="24"/>
+          <w:szCs w:val="24"/>
+        </w:rPr>
+        <w:t xml:space="preserve">razek go reprezentujący na wyjście modelu. Komponenty można było dodawać i usuwać z aktora podczas wykonywania programu, co więcej komponenty tego samego aktora w prosty sposób mogły się ze sobą </w:t>
       </w:r>
       <w:r>
         <w:rPr>
@@ -845,14 +850,14 @@
           <w:sz w:val="24"/>
           <w:szCs w:val="24"/>
         </w:rPr>
-        <w:t>posiadające</w:t>
-      </w:r>
-      <w:r>
-        <w:rPr>
-          <w:sz w:val="24"/>
-          <w:szCs w:val="24"/>
-        </w:rPr>
-        <w:t xml:space="preserve"> zwykle jedną instancje </w:t>
+        <w:t>posiadające zwykl</w:t>
+      </w:r>
+      <w:r>
+        <w:rPr>
+          <w:sz w:val="24"/>
+          <w:szCs w:val="24"/>
+        </w:rPr>
+        <w:t xml:space="preserve">e jedną instancje </w:t>
       </w:r>
       <w:r>
         <w:rPr>
@@ -882,14 +887,7 @@
           <w:sz w:val="24"/>
           <w:szCs w:val="24"/>
         </w:rPr>
-        <w:t xml:space="preserve"> wywoływane raz, po rozpoczęciu działania mode</w:t>
-      </w:r>
-      <w:r>
-        <w:rPr>
-          <w:sz w:val="24"/>
-          <w:szCs w:val="24"/>
-        </w:rPr>
-        <w:t xml:space="preserve">lu, </w:t>
+        <w:t xml:space="preserve"> wywoływane raz, po rozpoczęciu działania modelu, </w:t>
       </w:r>
       <w:r>
         <w:rPr>
@@ -897,7 +895,15 @@
           <w:sz w:val="24"/>
           <w:szCs w:val="24"/>
         </w:rPr>
-        <w:t>OnUpdate</w:t>
+        <w:t>On</w:t>
+      </w:r>
+      <w:r>
+        <w:rPr>
+          <w:i/>
+          <w:sz w:val="24"/>
+          <w:szCs w:val="24"/>
+        </w:rPr>
+        <w:t>Update</w:t>
       </w:r>
       <w:r>
         <w:rPr>
@@ -934,14 +940,14 @@
           <w:sz w:val="24"/>
           <w:szCs w:val="24"/>
         </w:rPr>
-        <w:t>wywoływane raz przed usunięciem obiektu. Dodanie dwóch skrajnych metod podyktowane było potrzebą lepszej kontroli tworzenia obiektów. Konstruktor używany był jedynie do inicjalizacji pól i wyk</w:t>
-      </w:r>
-      <w:r>
-        <w:rPr>
-          <w:sz w:val="24"/>
-          <w:szCs w:val="24"/>
-        </w:rPr>
-        <w:t xml:space="preserve">onania prostych akcji. </w:t>
+        <w:t>wywoływane raz przed usunięciem obiektu. Dodanie dwóch skrajnych metod podyktowane było potrzebą lepszej kontroli tworzenia obiektów. Konstruktor używany był jedynie do inicjalizacji pól i wykonania</w:t>
+      </w:r>
+      <w:r>
+        <w:rPr>
+          <w:sz w:val="24"/>
+          <w:szCs w:val="24"/>
+        </w:rPr>
+        <w:t xml:space="preserve"> prostych akcji. </w:t>
       </w:r>
       <w:r>
         <w:rPr>
@@ -988,14 +994,14 @@
           <w:sz w:val="24"/>
           <w:szCs w:val="24"/>
         </w:rPr>
-        <w:t>Klasy z grupy kontrolera stanowią spoiwo między dosyć abstrakcyjnym modelem a niskopoziomowym widokiem. Kontroler przede wszystkim zajmuje się tworzeniem i utrzymaniem pętli wydarzenień generowanych przez silnik allegro. Wydarzenia te są interpretowane, po</w:t>
-      </w:r>
-      <w:r>
-        <w:rPr>
-          <w:sz w:val="24"/>
-          <w:szCs w:val="24"/>
-        </w:rPr>
-        <w:t xml:space="preserve"> czym przekazywane są do aktualnie aktywnego Interpretera wydarzeń (</w:t>
+        <w:t>Klasy z grupy kontrolera stanowią spoiwo między dosyć abstrakcyjnym modelem a niskopoziomow</w:t>
+      </w:r>
+      <w:r>
+        <w:rPr>
+          <w:sz w:val="24"/>
+          <w:szCs w:val="24"/>
+        </w:rPr>
+        <w:t>ym widokiem. Kontroler przede wszystkim zajmuje się tworzeniem i utrzymaniem pętli wydarzenień generowanych przez silnik allegro. Wydarzenia te są interpretowane, po czym przekazywane są do aktualnie aktywnego Interpretera wydarzeń (</w:t>
       </w:r>
       <w:r>
         <w:rPr>
@@ -1010,7 +1016,14 @@
           <w:sz w:val="24"/>
           <w:szCs w:val="24"/>
         </w:rPr>
-        <w:t xml:space="preserve">Do każdego </w:t>
+        <w:t>Do k</w:t>
+      </w:r>
+      <w:r>
+        <w:rPr>
+          <w:sz w:val="24"/>
+          <w:szCs w:val="24"/>
+        </w:rPr>
+        <w:t xml:space="preserve">ażdego </w:t>
       </w:r>
       <w:r>
         <w:rPr>
@@ -1025,14 +1038,7 @@
           <w:sz w:val="24"/>
           <w:szCs w:val="24"/>
         </w:rPr>
-        <w:t xml:space="preserve"> widoku przypisany jest jeden interpreter który zajmuje się reagowaniem na akcje takie jak wciśnięcie klawisza. Wywołuje on odpowiednie metody na swoim </w:t>
-      </w:r>
-      <w:r>
-        <w:rPr>
-          <w:sz w:val="24"/>
-          <w:szCs w:val="24"/>
-        </w:rPr>
-        <w:t>ekranie, by zmienić treść na nim wyświetlaną.</w:t>
+        <w:t xml:space="preserve"> widoku przypisany jest jeden interpreter który zajmuje się reagowaniem na akcje takie jak wciśnięcie klawisza. Wywołuje on odpowiednie metody na swoim ekranie, by zmienić treść na nim wyświetlaną.</w:t>
       </w:r>
     </w:p>
     <w:p>
@@ -1064,7 +1070,14 @@
           <w:sz w:val="24"/>
           <w:szCs w:val="24"/>
         </w:rPr>
-        <w:t xml:space="preserve">Widok zajmuje się wyświetlaniem obrazów używając silnika allegro, i tworzy warstwe abstrakcji nad tym silnikiem dla Kontrolera. W widoku operujemy na </w:t>
+        <w:t>Widok zajmuje się wyświetlaniem obr</w:t>
+      </w:r>
+      <w:r>
+        <w:rPr>
+          <w:sz w:val="24"/>
+          <w:szCs w:val="24"/>
+        </w:rPr>
+        <w:t xml:space="preserve">azów używając silnika allegro, i tworzy warstwe abstrakcji nad tym silnikiem dla Kontrolera. W widoku operujemy na </w:t>
       </w:r>
       <w:r>
         <w:rPr>
@@ -1079,14 +1092,7 @@
           <w:sz w:val="24"/>
           <w:szCs w:val="24"/>
         </w:rPr>
-        <w:t xml:space="preserve"> które obudowują bitmapy zawierając</w:t>
-      </w:r>
-      <w:r>
-        <w:rPr>
-          <w:sz w:val="24"/>
-          <w:szCs w:val="24"/>
-        </w:rPr>
-        <w:t xml:space="preserve"> wiadomości o ich położeniu, obrocie czy wielkości. Obiekty tej klasy grupujemy w </w:t>
+        <w:t xml:space="preserve"> które obudowują bitmapy zawierając wiadomości o ich położeniu, obrocie czy wielkości. Obiekty tej klasy grupujemy w </w:t>
       </w:r>
       <w:r>
         <w:rPr>
@@ -1101,7 +1107,14 @@
           <w:sz w:val="24"/>
           <w:szCs w:val="24"/>
         </w:rPr>
-        <w:t xml:space="preserve">, a kilka takich scen( np scena tła i scena obiektów ruchomych) tworzy osobny </w:t>
+        <w:t xml:space="preserve">, a </w:t>
+      </w:r>
+      <w:r>
+        <w:rPr>
+          <w:sz w:val="24"/>
+          <w:szCs w:val="24"/>
+        </w:rPr>
+        <w:t xml:space="preserve">kilka takich scen( np scena tła i scena obiektów ruchomych) tworzy osobny </w:t>
       </w:r>
       <w:r>
         <w:rPr>
@@ -1161,28 +1174,28 @@
           <w:sz w:val="24"/>
           <w:szCs w:val="24"/>
         </w:rPr>
-        <w:t xml:space="preserve">Uruchomienie </w:t>
-      </w:r>
-      <w:r>
-        <w:rPr>
-          <w:sz w:val="24"/>
-          <w:szCs w:val="24"/>
-        </w:rPr>
-        <w:t>rozgrywki następuje po wybraniu trybu gry z menu głównego. Gracz sterujący rakietą używa klawiszy WSAD bez “S” do poruszania rakietą - “W” odpowiada za ciąg nadający prędkość do przodu, a klawisze “A” i “D” za skręcanie rakietą, również w miejscu. Proces h</w:t>
-      </w:r>
-      <w:r>
-        <w:rPr>
-          <w:sz w:val="24"/>
-          <w:szCs w:val="24"/>
-        </w:rPr>
-        <w:t>amowania, który ze względu na komfort rozgrywki jest szybszy niż przyspieszanie do przodu, odbywa się poprzez użycie ciągu silnika w stronę przeciwną do ruchu rakiety. Dodatkowo gracz może strzelać z działka umieszczonego na przodzie rakiety, które pozwala</w:t>
-      </w:r>
-      <w:r>
-        <w:rPr>
-          <w:sz w:val="24"/>
-          <w:szCs w:val="24"/>
-        </w:rPr>
-        <w:t xml:space="preserve"> niszczyć asteroidy. Asteroidy występują w kilku rozmiarach - zniszczenie większej powoduje pojawienie się w jej miejsce kilku mniejszych, dopiero zniszczenie najmniejszych powoduje ich ostateczne unicestwienie.</w:t>
+        <w:t>Uruchomienie rozgrywki następuje po wybraniu trybu gry z menu głównego. Gracz sterujący rakietą używa kl</w:t>
+      </w:r>
+      <w:r>
+        <w:rPr>
+          <w:sz w:val="24"/>
+          <w:szCs w:val="24"/>
+        </w:rPr>
+        <w:t xml:space="preserve">awiszy WSAD bez “S” do poruszania rakietą - “W” odpowiada za ciąg nadający prędkość do przodu, a klawisze “A” i “D” za skręcanie rakietą, również w miejscu. Proces hamowania, który ze względu na komfort rozgrywki jest szybszy niż przyspieszanie do przodu, </w:t>
+      </w:r>
+      <w:r>
+        <w:rPr>
+          <w:sz w:val="24"/>
+          <w:szCs w:val="24"/>
+        </w:rPr>
+        <w:t>odbywa się poprzez użycie ciągu silnika w stronę przeciwną do ruchu rakiety. Dodatkowo gracz może strzelać z działka umieszczonego na przodzie rakiety, które pozwala niszczyć asteroidy. Asteroidy występują w kilku rozmiarach - zniszczenie większej powoduje</w:t>
+      </w:r>
+      <w:r>
+        <w:rPr>
+          <w:sz w:val="24"/>
+          <w:szCs w:val="24"/>
+        </w:rPr>
+        <w:t xml:space="preserve"> pojawienie się w jej miejsce kilku mniejszych, dopiero zniszczenie najmniejszych powoduje ich ostateczne unicestwienie.</w:t>
       </w:r>
     </w:p>
     <w:p>
@@ -1195,14 +1208,14 @@
           <w:sz w:val="24"/>
           <w:szCs w:val="24"/>
         </w:rPr>
-        <w:t xml:space="preserve">Drugi z graczy do sterowania używa strzałek </w:t>
-      </w:r>
-      <w:r>
-        <w:rPr>
-          <w:sz w:val="24"/>
-          <w:szCs w:val="24"/>
-        </w:rPr>
-        <w:t xml:space="preserve">lewo i prawo oraz myszki, która pełni rolę wskaźnika. Za pomocą strzałek przesuwa on punkt na </w:t>
+        <w:t xml:space="preserve">Drugi z graczy do sterowania używa strzałek lewo i prawo oraz myszki, która pełni rolę wskaźnika. Za pomocą strzałek przesuwa on punkt </w:t>
+      </w:r>
+      <w:r>
+        <w:rPr>
+          <w:sz w:val="24"/>
+          <w:szCs w:val="24"/>
+        </w:rPr>
+        <w:t xml:space="preserve">na </w:t>
       </w:r>
       <w:r>
         <w:rPr>
@@ -1210,14 +1223,14 @@
           <w:szCs w:val="24"/>
         </w:rPr>
         <w:lastRenderedPageBreak/>
-        <w:t>krawędzi ekranu, który wyznacza miejsce pojawienia się asteroidy, a przy pomocy myszy wskazuje on miejsce, w które poleci asteroida (wystrzelenie odbywa się za po</w:t>
-      </w:r>
-      <w:r>
-        <w:rPr>
-          <w:sz w:val="24"/>
-          <w:szCs w:val="24"/>
-        </w:rPr>
-        <w:t>mocą lewego klawisza myszy). Rozmiar asteroidy oraz jej prędkość zależy od odległości celownika od miejsca wystrzelenia - im jest ona mniejsza, tym asteroida będzie większa, ale za to wolniejsza.</w:t>
+        <w:t>krawędzi ekranu, który wyznacza miejsce pojawienia się asteroidy, a przy pomocy myszy wskazuje on miejsce, w które poleci asteroida (wystrzelenie odbywa się za pomocą lewego klawisza myszy). Rozmiar asteroidy oraz jej prędkość zależy od odległości celow</w:t>
+      </w:r>
+      <w:r>
+        <w:rPr>
+          <w:sz w:val="24"/>
+          <w:szCs w:val="24"/>
+        </w:rPr>
+        <w:t>nika od miejsca wystrzelenia - im jest ona mniejsza, tym asteroida będzie większa, ale za to wolniejsza.</w:t>
       </w:r>
     </w:p>
     <w:p>
@@ -1230,21 +1243,21 @@
           <w:sz w:val="24"/>
           <w:szCs w:val="24"/>
         </w:rPr>
-        <w:t>Utrata życia przez gracza sterującego rakietą następuje po z</w:t>
-      </w:r>
-      <w:r>
-        <w:rPr>
-          <w:sz w:val="24"/>
-          <w:szCs w:val="24"/>
-        </w:rPr>
-        <w:t>byt mocnym zderzeniu z asteroidą - lekkie otarcia nie powodują jego straty. Dodatkowym ułatwieniem dla gracza sterującego rakietą są tzw. power-upy, czyli wzmocnienia, które pojawiają się w sposób losowy na planszy. Dostępne są dwa power-upy - dodatkowe ży</w:t>
-      </w:r>
-      <w:r>
-        <w:rPr>
-          <w:sz w:val="24"/>
-          <w:szCs w:val="24"/>
-        </w:rPr>
-        <w:t>cie oraz “super strzał”, który przez kilka sekund pozwala rakiecie strzelać trzema pociskami naraz.</w:t>
+        <w:t>Utrata życia przez gracza sterującego rakietą następuje po zbyt mocnym zderzeniu z asteroidą - lekkie otarcia nie powodują jego straty. Dodatkowym ułat</w:t>
+      </w:r>
+      <w:r>
+        <w:rPr>
+          <w:sz w:val="24"/>
+          <w:szCs w:val="24"/>
+        </w:rPr>
+        <w:t>wieniem dla gracza sterującego rakietą są tzw. power-upy, czyli wzmocnienia, które pojawiają się w sposób losowy na planszy. Dostępne są dwa power-upy - dodatkowe życie oraz “super strzał”, który przez kilka sekund pozwala rakiecie strzelać trzema pociskam</w:t>
+      </w:r>
+      <w:r>
+        <w:rPr>
+          <w:sz w:val="24"/>
+          <w:szCs w:val="24"/>
+        </w:rPr>
+        <w:t>i naraz.</w:t>
       </w:r>
     </w:p>
     <w:p>
@@ -1257,14 +1270,14 @@
           <w:sz w:val="24"/>
           <w:szCs w:val="24"/>
         </w:rPr>
-        <w:t>Istotnym aspektem mechaniki gry jest fakt, że krawędź ekranu nie stanowi w grze przeszkody - niezniszczone asteroidy i chybione pociski po wyleceniu z plans</w:t>
-      </w:r>
-      <w:r>
-        <w:rPr>
-          <w:sz w:val="24"/>
-          <w:szCs w:val="24"/>
-        </w:rPr>
-        <w:t>zy znikają, ale za to rakieta pojawia się z drugiej strony ekranu. Przejście jest płynne - w czasie przechodzenia część rakiety jest widoczna w jednym miejscu, a pozostała część w innym.</w:t>
+        <w:t xml:space="preserve">Istotnym aspektem mechaniki gry jest fakt, że krawędź ekranu nie stanowi w grze przeszkody - niezniszczone asteroidy i chybione pociski po wyleceniu z planszy znikają, ale za to rakieta pojawia się z drugiej strony ekranu. Przejście jest płynne - </w:t>
+      </w:r>
+      <w:r>
+        <w:rPr>
+          <w:sz w:val="24"/>
+          <w:szCs w:val="24"/>
+        </w:rPr>
+        <w:t>w czasie przechodzenia część rakiety jest widoczna w jednym miejscu, a pozostała część w innym.</w:t>
       </w:r>
     </w:p>
     <w:p>
@@ -1348,14 +1361,14 @@
           <w:sz w:val="24"/>
           <w:szCs w:val="24"/>
         </w:rPr>
-        <w:t>Do poprawnej kompilacji a</w:t>
-      </w:r>
-      <w:r>
-        <w:rPr>
-          <w:sz w:val="24"/>
-          <w:szCs w:val="24"/>
-        </w:rPr>
-        <w:t>plikacji konieczne będzie zainstalowanie i zbudowanie kilku bibliotek. Instrukcje dostępne są w pliku “README.txt”.</w:t>
+        <w:t xml:space="preserve">Do poprawnej kompilacji aplikacji konieczne będzie zainstalowanie i zbudowanie kilku bibliotek. Instrukcje dostępne </w:t>
+      </w:r>
+      <w:r>
+        <w:rPr>
+          <w:sz w:val="24"/>
+          <w:szCs w:val="24"/>
+        </w:rPr>
+        <w:t>są w pliku “README.txt”.</w:t>
       </w:r>
     </w:p>
     <w:p>
@@ -1397,14 +1410,14 @@
           <w:sz w:val="24"/>
           <w:szCs w:val="24"/>
         </w:rPr>
-        <w:t>Testowanie jest tą częścią projektu gdzie osiągnęliśmy najmniej satysfakcjonujące wyniki.  W początkowych pracy nad projektem zakładal</w:t>
-      </w:r>
-      <w:r>
-        <w:rPr>
-          <w:sz w:val="24"/>
-          <w:szCs w:val="24"/>
-        </w:rPr>
-        <w:t xml:space="preserve">iśmy, że uda nam się tworzyć bogaty pakiet testów razem z kodem programu. Planowaliśmy do tego celu używać biblioteki </w:t>
+        <w:t>Testowanie jest tą częścią projektu gdzie osiągnęliśmy najmniej satysfakcjonujące wyniki.  W początkowych pracy nad projektem zakładaliśmy, że uda nam się tworzyć bogaty pakiet testów który powstawałby razem z kodem programu.</w:t>
+      </w:r>
+      <w:r>
+        <w:rPr>
+          <w:sz w:val="24"/>
+          <w:szCs w:val="24"/>
+        </w:rPr>
+        <w:t xml:space="preserve"> Planowaliśmy do tego celu używać biblioteki </w:t>
       </w:r>
       <w:r>
         <w:rPr>
@@ -1434,14 +1447,14 @@
           <w:sz w:val="24"/>
           <w:szCs w:val="24"/>
         </w:rPr>
-        <w:t xml:space="preserve"> do tworzenia atrap obiektów. Planowaliśmy używać też możliwości jakie daje nam język Python do b</w:t>
-      </w:r>
-      <w:r>
-        <w:rPr>
-          <w:sz w:val="24"/>
-          <w:szCs w:val="24"/>
-        </w:rPr>
-        <w:t xml:space="preserve">ezpośredniego sterowania modelem. W toku pracy nie udało się nam osiągnąć tych celów. Tworzenie </w:t>
+        <w:t xml:space="preserve"> do tworzenia atrap obiektów. Planowaliśmy używać też możliwości jakie daje nam język Python do bezpośredniego sterowania modelem. W toku pracy nie udało się nam osiągnąć</w:t>
+      </w:r>
+      <w:r>
+        <w:rPr>
+          <w:sz w:val="24"/>
+          <w:szCs w:val="24"/>
+        </w:rPr>
+        <w:t xml:space="preserve"> tych celów. Tworzenie </w:t>
       </w:r>
       <w:r>
         <w:rPr>
@@ -1456,28 +1469,21 @@
           <w:sz w:val="24"/>
           <w:szCs w:val="24"/>
         </w:rPr>
-        <w:t xml:space="preserve"> w języku bez maszyny wirtualnej, takim jak c++ było utrudnione i wymagało generowania kodu który musiał być utrzymywany w zgodności w kodem klas “a</w:t>
-      </w:r>
-      <w:r>
-        <w:rPr>
-          <w:sz w:val="24"/>
-          <w:szCs w:val="24"/>
-        </w:rPr>
-        <w:t>trapowanych” Co więcej przez tworzenie testów wydłużał się czas kompilacji, który na dosyć przeciętnym laptopie mógł dochodzić do siedmiu minut. Co więcej przeszacowaliśmy nasze możliwości w zakresie szybkiego tworzenia działającego kodu, przez co w późnym</w:t>
-      </w:r>
-      <w:r>
-        <w:rPr>
-          <w:sz w:val="24"/>
-          <w:szCs w:val="24"/>
-        </w:rPr>
-        <w:t xml:space="preserve"> czasie projektu testowanie zarzucono z powodu braku czasu.Należy jednak zauważyć, że z tych testów które zostały napisane można wyciągnąć interesujące wnioski. Przede wszystkim testowanie modelu w odosobnieniu od reszty programu może dawać dobre efekty. W</w:t>
-      </w:r>
-      <w:r>
-        <w:rPr>
-          <w:sz w:val="24"/>
-          <w:szCs w:val="24"/>
-        </w:rPr>
-        <w:t xml:space="preserve">spieranie języka Python wraz z prostym interfejsem wyściowym modelu  sprawia że możliwe staje się tworzenie </w:t>
+        <w:t xml:space="preserve"> w języku bez maszyny wirtualnej, takim jak c++ było utrudnione i wymagało generowania kodu który musiał być utrzymywany w zgodności w kodem klas “atrapowanych” Co więcej przez tworzenie testów wydłużał się czas kompilacj</w:t>
+      </w:r>
+      <w:r>
+        <w:rPr>
+          <w:sz w:val="24"/>
+          <w:szCs w:val="24"/>
+        </w:rPr>
+        <w:t xml:space="preserve">i, który na dosyć przeciętnym laptopie mógł dochodzić do siedmiu minut. Co więcej przeszacowaliśmy nasze możliwości w zakresie szybkiego tworzenia działającego kodu, przez co w późnym czasie projektu testowanie zarzucono z powodu braku czasu.Należy jednak </w:t>
+      </w:r>
+      <w:r>
+        <w:rPr>
+          <w:sz w:val="24"/>
+          <w:szCs w:val="24"/>
+        </w:rPr>
+        <w:t xml:space="preserve">zauważyć, że z tych testów które zostały napisane można wyciągnąć interesujące wnioski. Przede wszystkim testowanie modelu w odosobnieniu od reszty programu może dawać dobre efekty. Wspieranie języka Python wraz z prostym interfejsem wyściowym </w:t>
       </w:r>
       <w:r>
         <w:rPr>
@@ -1485,7 +1491,14 @@
           <w:szCs w:val="24"/>
         </w:rPr>
         <w:lastRenderedPageBreak/>
-        <w:t xml:space="preserve">prostych “eksperymentów”  i sprawdzanie ich wyników (plik </w:t>
+        <w:t>modelu  spra</w:t>
+      </w:r>
+      <w:r>
+        <w:rPr>
+          <w:sz w:val="24"/>
+          <w:szCs w:val="24"/>
+        </w:rPr>
+        <w:t xml:space="preserve">wia że możliwe staje się tworzenie prostych “eksperymentów”  i sprawdzanie ich wyników (plik </w:t>
       </w:r>
       <w:r>
         <w:rPr>
@@ -1500,14 +1513,7 @@
           <w:sz w:val="24"/>
           <w:szCs w:val="24"/>
         </w:rPr>
-        <w:t>Co więcej tworzenie prostych testów, bez atrap zdaje s</w:t>
-      </w:r>
-      <w:r>
-        <w:rPr>
-          <w:sz w:val="24"/>
-          <w:szCs w:val="24"/>
-        </w:rPr>
-        <w:t>ię sprawdzać przy niewielkich klasach nie przechowujących odnośników do większych klas.</w:t>
+        <w:t>Co więcej tworzenie prostych testów, bez atrap zdaje się sprawdzać przy niewielkich klasach nie przechowujących odnośników do większych klas.</w:t>
       </w:r>
     </w:p>
     <w:p>
@@ -1554,29 +1560,39 @@
           <w:sz w:val="24"/>
           <w:szCs w:val="24"/>
         </w:rPr>
-        <w:t>Pierwszym i jednym z największych problemów było niedoszacowanie czasu</w:t>
-      </w:r>
-      <w:r>
-        <w:rPr>
-          <w:sz w:val="24"/>
-          <w:szCs w:val="24"/>
-        </w:rPr>
-        <w:t>,</w:t>
-      </w:r>
-      <w:r>
-        <w:rPr>
-          <w:sz w:val="24"/>
-          <w:szCs w:val="24"/>
-        </w:rPr>
-        <w:t xml:space="preserve"> którego poświęcenia wymagał projekt. Jak widać z porównania czasu</w:t>
-      </w:r>
-      <w:r>
-        <w:rPr>
-          <w:sz w:val="24"/>
-          <w:szCs w:val="24"/>
-        </w:rPr>
-        <w:t xml:space="preserve"> przewidywanego z rzeczywistym:</w:t>
-      </w:r>
+        <w:t>Pierwszym i jednym z największych problemów było niedoszacowanie czasu którego poś</w:t>
+      </w:r>
+      <w:r>
+        <w:rPr>
+          <w:sz w:val="24"/>
+          <w:szCs w:val="24"/>
+        </w:rPr>
+        <w:t>więcenia wymagał projekt. Jak widać z porównania czasu przewidywanego z rzeczywistym, wykonanie zadania zajeło nam ponad dwa razy więcej czasu niż się spodziewaliśmy. Ponadto dosyć trudne okazało się regularne pisanie testów. Dużym problemem był czasami ba</w:t>
+      </w:r>
+      <w:r>
+        <w:rPr>
+          <w:sz w:val="24"/>
+          <w:szCs w:val="24"/>
+        </w:rPr>
+        <w:t>rdzo długi czas kompilacji, który nie pozwalał na szybkie naprawianie błędów w kodzie. Bardzo poważnych trudności dostarczało nam też takie pisanie programu by działał tak na systemie Windows jak i linux. Obecnie na niektórych komputerach z systemem Eindow</w:t>
+      </w:r>
+      <w:r>
+        <w:rPr>
+          <w:sz w:val="24"/>
+          <w:szCs w:val="24"/>
+        </w:rPr>
+        <w:t>s gra nie działa prawidłowo ( złe wykrywanie kolizji), ponadto nie zawsze udawało się nam uruchomić na tej platformie część gry obsługującej język Python</w:t>
+      </w:r>
+    </w:p>
+    <w:p>
+      <w:pPr>
+        <w:jc w:val="both"/>
+      </w:pPr>
+    </w:p>
+    <w:p>
+      <w:pPr>
+        <w:jc w:val="both"/>
+      </w:pPr>
     </w:p>
     <w:p>
       <w:pPr>
@@ -1623,6 +1639,9 @@
         <w:gridCol w:w="1695"/>
       </w:tblGrid>
       <w:tr>
+        <w:trPr>
+          <w:trHeight w:val="1020"/>
+        </w:trPr>
         <w:tc>
           <w:tcPr>
             <w:tcW w:w="5700" w:type="dxa"/>
@@ -1645,10 +1664,6 @@
               <w:jc w:val="both"/>
             </w:pPr>
             <w:r>
-              <w:rPr>
-                <w:sz w:val="24"/>
-                <w:szCs w:val="24"/>
-              </w:rPr>
               <w:t>Zadanie</w:t>
             </w:r>
           </w:p>
@@ -1675,10 +1690,6 @@
               <w:jc w:val="both"/>
             </w:pPr>
             <w:r>
-              <w:rPr>
-                <w:sz w:val="24"/>
-                <w:szCs w:val="24"/>
-              </w:rPr>
               <w:t>Przewidywany czas wykonania</w:t>
             </w:r>
           </w:p>
@@ -1705,10 +1716,6 @@
               <w:jc w:val="both"/>
             </w:pPr>
             <w:r>
-              <w:rPr>
-                <w:sz w:val="24"/>
-                <w:szCs w:val="24"/>
-              </w:rPr>
               <w:t>Faktyczny czas wykonania</w:t>
             </w:r>
           </w:p>
@@ -1737,10 +1744,6 @@
               <w:jc w:val="both"/>
             </w:pPr>
             <w:r>
-              <w:rPr>
-                <w:sz w:val="24"/>
-                <w:szCs w:val="24"/>
-              </w:rPr>
               <w:t>Architektura aplikacji</w:t>
             </w:r>
           </w:p>
@@ -1754,16 +1757,8 @@
               <w:ind w:hanging="360"/>
               <w:contextualSpacing/>
               <w:jc w:val="both"/>
-              <w:rPr>
-                <w:sz w:val="24"/>
-                <w:szCs w:val="24"/>
-              </w:rPr>
             </w:pPr>
             <w:r>
-              <w:rPr>
-                <w:sz w:val="24"/>
-                <w:szCs w:val="24"/>
-              </w:rPr>
               <w:t>model z logiką gry</w:t>
             </w:r>
           </w:p>
@@ -1777,16 +1772,8 @@
               <w:ind w:hanging="360"/>
               <w:contextualSpacing/>
               <w:jc w:val="both"/>
-              <w:rPr>
-                <w:sz w:val="24"/>
-                <w:szCs w:val="24"/>
-              </w:rPr>
             </w:pPr>
             <w:r>
-              <w:rPr>
-                <w:sz w:val="24"/>
-                <w:szCs w:val="24"/>
-              </w:rPr>
               <w:t>połączenie z warstwą wyświetlającą grafikę</w:t>
             </w:r>
           </w:p>
@@ -1813,10 +1800,6 @@
               <w:jc w:val="both"/>
             </w:pPr>
             <w:r>
-              <w:rPr>
-                <w:sz w:val="24"/>
-                <w:szCs w:val="24"/>
-              </w:rPr>
               <w:t>= 6h</w:t>
             </w:r>
           </w:p>
@@ -1843,10 +1826,6 @@
               <w:jc w:val="both"/>
             </w:pPr>
             <w:r>
-              <w:rPr>
-                <w:sz w:val="24"/>
-                <w:szCs w:val="24"/>
-              </w:rPr>
               <w:t>= 20h</w:t>
             </w:r>
           </w:p>
@@ -1875,10 +1854,6 @@
               <w:jc w:val="both"/>
             </w:pPr>
             <w:r>
-              <w:rPr>
-                <w:sz w:val="24"/>
-                <w:szCs w:val="24"/>
-              </w:rPr>
               <w:t>Mechanika gry:</w:t>
             </w:r>
           </w:p>
@@ -1892,16 +1867,8 @@
               <w:ind w:hanging="360"/>
               <w:contextualSpacing/>
               <w:jc w:val="both"/>
-              <w:rPr>
-                <w:sz w:val="24"/>
-                <w:szCs w:val="24"/>
-              </w:rPr>
             </w:pPr>
             <w:r>
-              <w:rPr>
-                <w:sz w:val="24"/>
-                <w:szCs w:val="24"/>
-              </w:rPr>
               <w:t>rakieta - system poruszania, obsługi</w:t>
             </w:r>
           </w:p>
@@ -1915,16 +1882,8 @@
               <w:ind w:hanging="360"/>
               <w:contextualSpacing/>
               <w:jc w:val="both"/>
-              <w:rPr>
-                <w:sz w:val="24"/>
-                <w:szCs w:val="24"/>
-              </w:rPr>
             </w:pPr>
             <w:r>
-              <w:rPr>
-                <w:sz w:val="24"/>
-                <w:szCs w:val="24"/>
-              </w:rPr>
               <w:t>asteroidy - system poruszania, zniszczeń</w:t>
             </w:r>
           </w:p>
@@ -1938,16 +1897,8 @@
               <w:ind w:hanging="360"/>
               <w:contextualSpacing/>
               <w:jc w:val="both"/>
-              <w:rPr>
-                <w:sz w:val="24"/>
-                <w:szCs w:val="24"/>
-              </w:rPr>
             </w:pPr>
             <w:r>
-              <w:rPr>
-                <w:sz w:val="24"/>
-                <w:szCs w:val="24"/>
-              </w:rPr>
               <w:t>system kolizji</w:t>
             </w:r>
           </w:p>
@@ -1961,16 +1912,8 @@
               <w:ind w:hanging="360"/>
               <w:contextualSpacing/>
               <w:jc w:val="both"/>
-              <w:rPr>
-                <w:sz w:val="24"/>
-                <w:szCs w:val="24"/>
-              </w:rPr>
             </w:pPr>
             <w:r>
-              <w:rPr>
-                <w:sz w:val="24"/>
-                <w:szCs w:val="24"/>
-              </w:rPr>
               <w:t>działko pozwalające niszczyć asteroidy</w:t>
             </w:r>
           </w:p>
@@ -1984,16 +1927,8 @@
               <w:ind w:hanging="360"/>
               <w:contextualSpacing/>
               <w:jc w:val="both"/>
-              <w:rPr>
-                <w:sz w:val="24"/>
-                <w:szCs w:val="24"/>
-              </w:rPr>
             </w:pPr>
             <w:r>
-              <w:rPr>
-                <w:sz w:val="24"/>
-                <w:szCs w:val="24"/>
-              </w:rPr>
               <w:t>system ulepszeń (powerupy)</w:t>
             </w:r>
           </w:p>
@@ -2007,16 +1942,8 @@
               <w:ind w:hanging="360"/>
               <w:contextualSpacing/>
               <w:jc w:val="both"/>
-              <w:rPr>
-                <w:sz w:val="24"/>
-                <w:szCs w:val="24"/>
-              </w:rPr>
             </w:pPr>
             <w:r>
-              <w:rPr>
-                <w:sz w:val="24"/>
-                <w:szCs w:val="24"/>
-              </w:rPr>
               <w:t>generator asteroid dla gry jednoosobowej</w:t>
             </w:r>
           </w:p>
@@ -2030,16 +1957,8 @@
               <w:ind w:hanging="360"/>
               <w:contextualSpacing/>
               <w:jc w:val="both"/>
-              <w:rPr>
-                <w:sz w:val="24"/>
-                <w:szCs w:val="24"/>
-              </w:rPr>
             </w:pPr>
             <w:r>
-              <w:rPr>
-                <w:sz w:val="24"/>
-                <w:szCs w:val="24"/>
-              </w:rPr>
               <w:t>system zliczania punktów</w:t>
             </w:r>
           </w:p>
@@ -2066,10 +1985,6 @@
               <w:jc w:val="both"/>
             </w:pPr>
             <w:r>
-              <w:rPr>
-                <w:sz w:val="24"/>
-                <w:szCs w:val="24"/>
-              </w:rPr>
               <w:t>= 12h</w:t>
             </w:r>
           </w:p>
@@ -2096,10 +2011,6 @@
               <w:jc w:val="both"/>
             </w:pPr>
             <w:r>
-              <w:rPr>
-                <w:sz w:val="24"/>
-                <w:szCs w:val="24"/>
-              </w:rPr>
               <w:t>= 32h</w:t>
             </w:r>
           </w:p>
@@ -2128,10 +2039,6 @@
               <w:jc w:val="both"/>
             </w:pPr>
             <w:r>
-              <w:rPr>
-                <w:sz w:val="24"/>
-                <w:szCs w:val="24"/>
-              </w:rPr>
               <w:t>System sterowania</w:t>
             </w:r>
           </w:p>
@@ -2145,16 +2052,8 @@
               <w:ind w:hanging="360"/>
               <w:contextualSpacing/>
               <w:jc w:val="both"/>
-              <w:rPr>
-                <w:sz w:val="24"/>
-                <w:szCs w:val="24"/>
-              </w:rPr>
             </w:pPr>
             <w:r>
-              <w:rPr>
-                <w:sz w:val="24"/>
-                <w:szCs w:val="24"/>
-              </w:rPr>
               <w:t>programem (menu)</w:t>
             </w:r>
           </w:p>
@@ -2168,16 +2067,8 @@
               <w:ind w:hanging="360"/>
               <w:contextualSpacing/>
               <w:jc w:val="both"/>
-              <w:rPr>
-                <w:sz w:val="24"/>
-                <w:szCs w:val="24"/>
-              </w:rPr>
             </w:pPr>
             <w:r>
-              <w:rPr>
-                <w:sz w:val="24"/>
-                <w:szCs w:val="24"/>
-              </w:rPr>
               <w:t>rakietą</w:t>
             </w:r>
           </w:p>
@@ -2191,16 +2082,8 @@
               <w:ind w:hanging="360"/>
               <w:contextualSpacing/>
               <w:jc w:val="both"/>
-              <w:rPr>
-                <w:sz w:val="24"/>
-                <w:szCs w:val="24"/>
-              </w:rPr>
             </w:pPr>
             <w:r>
-              <w:rPr>
-                <w:sz w:val="24"/>
-                <w:szCs w:val="24"/>
-              </w:rPr>
               <w:t>wystrzeliwaniem asteroid</w:t>
             </w:r>
           </w:p>
@@ -2227,10 +2110,6 @@
               <w:jc w:val="both"/>
             </w:pPr>
             <w:r>
-              <w:rPr>
-                <w:sz w:val="24"/>
-                <w:szCs w:val="24"/>
-              </w:rPr>
               <w:t>= 3h</w:t>
             </w:r>
           </w:p>
@@ -2257,10 +2136,6 @@
               <w:jc w:val="both"/>
             </w:pPr>
             <w:r>
-              <w:rPr>
-                <w:sz w:val="24"/>
-                <w:szCs w:val="24"/>
-              </w:rPr>
               <w:t>= 5h</w:t>
             </w:r>
           </w:p>
@@ -2289,10 +2164,7 @@
               <w:jc w:val="both"/>
             </w:pPr>
             <w:r>
-              <w:rPr>
-                <w:sz w:val="24"/>
-                <w:szCs w:val="24"/>
-              </w:rPr>
+              <w:lastRenderedPageBreak/>
               <w:t>Grafika</w:t>
             </w:r>
           </w:p>
@@ -2306,16 +2178,8 @@
               <w:ind w:hanging="360"/>
               <w:contextualSpacing/>
               <w:jc w:val="both"/>
-              <w:rPr>
-                <w:sz w:val="24"/>
-                <w:szCs w:val="24"/>
-              </w:rPr>
             </w:pPr>
             <w:r>
-              <w:rPr>
-                <w:sz w:val="24"/>
-                <w:szCs w:val="24"/>
-              </w:rPr>
               <w:t>implementacja zarządzania ekranem</w:t>
             </w:r>
           </w:p>
@@ -2329,16 +2193,8 @@
               <w:ind w:hanging="360"/>
               <w:contextualSpacing/>
               <w:jc w:val="both"/>
-              <w:rPr>
-                <w:sz w:val="24"/>
-                <w:szCs w:val="24"/>
-              </w:rPr>
             </w:pPr>
             <w:r>
-              <w:rPr>
-                <w:sz w:val="24"/>
-                <w:szCs w:val="24"/>
-              </w:rPr>
               <w:t>zaprojektowanie i wykonanie menu oraz GUI</w:t>
             </w:r>
           </w:p>
@@ -2352,16 +2208,8 @@
               <w:ind w:hanging="360"/>
               <w:contextualSpacing/>
               <w:jc w:val="both"/>
-              <w:rPr>
-                <w:sz w:val="24"/>
-                <w:szCs w:val="24"/>
-              </w:rPr>
             </w:pPr>
             <w:r>
-              <w:rPr>
-                <w:sz w:val="24"/>
-                <w:szCs w:val="24"/>
-              </w:rPr>
               <w:t>oprawa graficzna</w:t>
             </w:r>
           </w:p>
@@ -2388,10 +2236,6 @@
               <w:jc w:val="both"/>
             </w:pPr>
             <w:r>
-              <w:rPr>
-                <w:sz w:val="24"/>
-                <w:szCs w:val="24"/>
-              </w:rPr>
               <w:t>= 7h</w:t>
             </w:r>
           </w:p>
@@ -2418,10 +2262,6 @@
               <w:jc w:val="both"/>
             </w:pPr>
             <w:r>
-              <w:rPr>
-                <w:sz w:val="24"/>
-                <w:szCs w:val="24"/>
-              </w:rPr>
               <w:t>= 18h</w:t>
             </w:r>
           </w:p>
@@ -2450,10 +2290,6 @@
               <w:jc w:val="both"/>
             </w:pPr>
             <w:r>
-              <w:rPr>
-                <w:sz w:val="24"/>
-                <w:szCs w:val="24"/>
-              </w:rPr>
               <w:t>Dźwięk</w:t>
             </w:r>
           </w:p>
@@ -2467,16 +2303,8 @@
               <w:ind w:hanging="360"/>
               <w:contextualSpacing/>
               <w:jc w:val="both"/>
-              <w:rPr>
-                <w:sz w:val="24"/>
-                <w:szCs w:val="24"/>
-              </w:rPr>
             </w:pPr>
             <w:r>
-              <w:rPr>
-                <w:sz w:val="24"/>
-                <w:szCs w:val="24"/>
-              </w:rPr>
               <w:t>podstawowa oprawa dźwiękowa</w:t>
             </w:r>
           </w:p>
@@ -2508,10 +2336,6 @@
               <w:jc w:val="both"/>
             </w:pPr>
             <w:r>
-              <w:rPr>
-                <w:sz w:val="24"/>
-                <w:szCs w:val="24"/>
-              </w:rPr>
               <w:t>= 3h</w:t>
             </w:r>
           </w:p>
@@ -2542,10 +2366,6 @@
               <w:jc w:val="both"/>
             </w:pPr>
             <w:r>
-              <w:rPr>
-                <w:sz w:val="24"/>
-                <w:szCs w:val="24"/>
-              </w:rPr>
               <w:t>= 1h</w:t>
             </w:r>
           </w:p>
@@ -2574,10 +2394,6 @@
               <w:jc w:val="both"/>
             </w:pPr>
             <w:r>
-              <w:rPr>
-                <w:sz w:val="24"/>
-                <w:szCs w:val="24"/>
-              </w:rPr>
               <w:t>Obsługa skryptów</w:t>
             </w:r>
           </w:p>
@@ -2591,17 +2407,8 @@
               <w:ind w:hanging="360"/>
               <w:contextualSpacing/>
               <w:jc w:val="both"/>
-              <w:rPr>
-                <w:sz w:val="24"/>
-                <w:szCs w:val="24"/>
-              </w:rPr>
             </w:pPr>
             <w:r>
-              <w:rPr>
-                <w:sz w:val="24"/>
-                <w:szCs w:val="24"/>
-              </w:rPr>
-              <w:lastRenderedPageBreak/>
               <w:t>konsola obsługująca pythonowe skrypty</w:t>
             </w:r>
           </w:p>
@@ -2633,11 +2440,6 @@
               <w:jc w:val="both"/>
             </w:pPr>
             <w:r>
-              <w:rPr>
-                <w:sz w:val="24"/>
-                <w:szCs w:val="24"/>
-              </w:rPr>
-              <w:lastRenderedPageBreak/>
               <w:t>= 6h</w:t>
             </w:r>
           </w:p>
@@ -2668,11 +2470,6 @@
               <w:jc w:val="both"/>
             </w:pPr>
             <w:r>
-              <w:rPr>
-                <w:sz w:val="24"/>
-                <w:szCs w:val="24"/>
-              </w:rPr>
-              <w:lastRenderedPageBreak/>
               <w:t>= 12h</w:t>
             </w:r>
           </w:p>
@@ -2701,11 +2498,6 @@
               <w:jc w:val="both"/>
             </w:pPr>
             <w:r>
-              <w:rPr>
-                <w:sz w:val="24"/>
-                <w:szCs w:val="24"/>
-              </w:rPr>
-              <w:lastRenderedPageBreak/>
               <w:t>Dokumentacja końcowa</w:t>
             </w:r>
           </w:p>
@@ -2732,10 +2524,6 @@
               <w:jc w:val="both"/>
             </w:pPr>
             <w:r>
-              <w:rPr>
-                <w:sz w:val="24"/>
-                <w:szCs w:val="24"/>
-              </w:rPr>
               <w:t>= 2h</w:t>
             </w:r>
           </w:p>
@@ -2762,10 +2550,6 @@
               <w:jc w:val="both"/>
             </w:pPr>
             <w:r>
-              <w:rPr>
-                <w:sz w:val="24"/>
-                <w:szCs w:val="24"/>
-              </w:rPr>
               <w:t>= 4h</w:t>
             </w:r>
           </w:p>
@@ -2816,10 +2600,6 @@
               <w:jc w:val="both"/>
             </w:pPr>
             <w:r>
-              <w:rPr>
-                <w:sz w:val="24"/>
-                <w:szCs w:val="24"/>
-              </w:rPr>
               <w:t>Razem: ~39h</w:t>
             </w:r>
           </w:p>
@@ -2846,10 +2626,6 @@
               <w:jc w:val="both"/>
             </w:pPr>
             <w:r>
-              <w:rPr>
-                <w:sz w:val="24"/>
-                <w:szCs w:val="24"/>
-              </w:rPr>
               <w:t>Razem: ~92h</w:t>
             </w:r>
           </w:p>
@@ -2863,6 +2639,16 @@
     </w:p>
     <w:p>
       <w:pPr>
+        <w:jc w:val="both"/>
+      </w:pPr>
+    </w:p>
+    <w:p>
+      <w:pPr>
+        <w:jc w:val="both"/>
+      </w:pPr>
+    </w:p>
+    <w:p>
+      <w:pPr>
         <w:numPr>
           <w:ilvl w:val="0"/>
           <w:numId w:val="1"/>
@@ -2895,41 +2681,6 @@
         <w:ind w:left="720"/>
         <w:contextualSpacing/>
         <w:jc w:val="both"/>
-        <w:rPr>
-          <w:sz w:val="36"/>
-          <w:szCs w:val="36"/>
-        </w:rPr>
-      </w:pPr>
-    </w:p>
-    <w:p>
-      <w:pPr>
-        <w:ind w:left="720"/>
-        <w:contextualSpacing/>
-        <w:jc w:val="both"/>
-        <w:rPr>
-          <w:sz w:val="36"/>
-          <w:szCs w:val="36"/>
-        </w:rPr>
-      </w:pPr>
-    </w:p>
-    <w:p>
-      <w:pPr>
-        <w:ind w:left="720"/>
-        <w:contextualSpacing/>
-        <w:jc w:val="both"/>
-        <w:rPr>
-          <w:sz w:val="36"/>
-          <w:szCs w:val="36"/>
-        </w:rPr>
-      </w:pPr>
-      <w:bookmarkStart w:id="0" w:name="_GoBack"/>
-      <w:bookmarkEnd w:id="0"/>
-    </w:p>
-    <w:p>
-      <w:pPr>
-        <w:ind w:left="720"/>
-        <w:contextualSpacing/>
-        <w:jc w:val="center"/>
         <w:rPr>
           <w:sz w:val="36"/>
           <w:szCs w:val="36"/>
@@ -2986,16 +2737,31 @@
     </w:p>
     <w:p>
       <w:pPr>
-        <w:jc w:val="both"/>
-      </w:pPr>
-    </w:p>
-    <w:p>
-      <w:pPr>
-        <w:jc w:val="center"/>
-      </w:pPr>
+        <w:ind w:left="720"/>
+        <w:contextualSpacing/>
+        <w:jc w:val="both"/>
+        <w:rPr>
+          <w:sz w:val="36"/>
+          <w:szCs w:val="36"/>
+        </w:rPr>
+      </w:pPr>
+    </w:p>
+    <w:p>
+      <w:pPr>
+        <w:ind w:left="720"/>
+        <w:contextualSpacing/>
+        <w:jc w:val="both"/>
+        <w:rPr>
+          <w:sz w:val="36"/>
+          <w:szCs w:val="36"/>
+        </w:rPr>
+      </w:pPr>
+      <w:bookmarkStart w:id="0" w:name="_GoBack"/>
       <w:r>
         <w:rPr>
           <w:noProof/>
+          <w:sz w:val="36"/>
+          <w:szCs w:val="36"/>
         </w:rPr>
         <w:lastRenderedPageBreak/>
         <w:drawing>
@@ -3040,6 +2806,12 @@
           </wp:inline>
         </w:drawing>
       </w:r>
+      <w:bookmarkEnd w:id="0"/>
+    </w:p>
+    <w:p>
+      <w:pPr>
+        <w:jc w:val="both"/>
+      </w:pPr>
     </w:p>
     <w:sectPr>
       <w:pgSz w:w="11909" w:h="16834"/>
@@ -3054,9 +2826,9 @@
 <file path=word/numbering.xml><?xml version="1.0" encoding="utf-8"?>
 <w:numbering xmlns:wpc="http://schemas.microsoft.com/office/word/2010/wordprocessingCanvas" xmlns:mc="http://schemas.openxmlformats.org/markup-compatibility/2006" xmlns:o="urn:schemas-microsoft-com:office:office" xmlns:r="http://schemas.openxmlformats.org/officeDocument/2006/relationships" xmlns:m="http://schemas.openxmlformats.org/officeDocument/2006/math" xmlns:v="urn:schemas-microsoft-com:vml" xmlns:wp14="http://schemas.microsoft.com/office/word/2010/wordprocessingDrawing" xmlns:wp="http://schemas.openxmlformats.org/drawingml/2006/wordprocessingDrawing" xmlns:w10="urn:schemas-microsoft-com:office:word" xmlns:w="http://schemas.openxmlformats.org/wordprocessingml/2006/main" xmlns:w14="http://schemas.microsoft.com/office/word/2010/wordml" xmlns:w15="http://schemas.microsoft.com/office/word/2012/wordml" xmlns:wpg="http://schemas.microsoft.com/office/word/2010/wordprocessingGroup" xmlns:wpi="http://schemas.microsoft.com/office/word/2010/wordprocessingInk" xmlns:wne="http://schemas.microsoft.com/office/word/2006/wordml" xmlns:wps="http://schemas.microsoft.com/office/word/2010/wordprocessingShape" mc:Ignorable="w14 w15 wp14">
   <w:abstractNum w:abstractNumId="0">
-    <w:nsid w:val="04BE2775"/>
+    <w:nsid w:val="3006230F"/>
     <w:multiLevelType w:val="multilevel"/>
-    <w:tmpl w:val="D0C8396C"/>
+    <w:tmpl w:val="51BE4D3A"/>
     <w:lvl w:ilvl="0">
       <w:start w:val="1"/>
       <w:numFmt w:val="bullet"/>
@@ -3167,9 +2939,9 @@
     </w:lvl>
   </w:abstractNum>
   <w:abstractNum w:abstractNumId="1">
-    <w:nsid w:val="0CBD54C1"/>
+    <w:nsid w:val="3B0D3454"/>
     <w:multiLevelType w:val="multilevel"/>
-    <w:tmpl w:val="65FC0556"/>
+    <w:tmpl w:val="6A7203D8"/>
     <w:lvl w:ilvl="0">
       <w:start w:val="1"/>
       <w:numFmt w:val="bullet"/>
@@ -3280,9 +3052,9 @@
     </w:lvl>
   </w:abstractNum>
   <w:abstractNum w:abstractNumId="2">
-    <w:nsid w:val="10012696"/>
+    <w:nsid w:val="44EC5B91"/>
     <w:multiLevelType w:val="multilevel"/>
-    <w:tmpl w:val="0DEEBD30"/>
+    <w:tmpl w:val="2FBCC556"/>
     <w:lvl w:ilvl="0">
       <w:start w:val="1"/>
       <w:numFmt w:val="bullet"/>
@@ -3393,25 +3165,27 @@
     </w:lvl>
   </w:abstractNum>
   <w:abstractNum w:abstractNumId="3">
-    <w:nsid w:val="25433C53"/>
+    <w:nsid w:val="590E283C"/>
     <w:multiLevelType w:val="multilevel"/>
-    <w:tmpl w:val="022E1516"/>
+    <w:tmpl w:val="9F6EC046"/>
     <w:lvl w:ilvl="0">
       <w:start w:val="1"/>
-      <w:numFmt w:val="bullet"/>
-      <w:lvlText w:val="●"/>
+      <w:numFmt w:val="decimal"/>
+      <w:lvlText w:val="%1."/>
       <w:lvlJc w:val="left"/>
       <w:pPr>
         <w:ind w:left="720" w:firstLine="360"/>
       </w:pPr>
       <w:rPr>
+        <w:sz w:val="28"/>
+        <w:szCs w:val="28"/>
         <w:u w:val="none"/>
       </w:rPr>
     </w:lvl>
     <w:lvl w:ilvl="1">
       <w:start w:val="1"/>
-      <w:numFmt w:val="bullet"/>
-      <w:lvlText w:val="○"/>
+      <w:numFmt w:val="lowerLetter"/>
+      <w:lvlText w:val="%2."/>
       <w:lvlJc w:val="left"/>
       <w:pPr>
         <w:ind w:left="1440" w:firstLine="1080"/>
@@ -3422,9 +3196,9 @@
     </w:lvl>
     <w:lvl w:ilvl="2">
       <w:start w:val="1"/>
-      <w:numFmt w:val="bullet"/>
-      <w:lvlText w:val="■"/>
-      <w:lvlJc w:val="left"/>
+      <w:numFmt w:val="lowerRoman"/>
+      <w:lvlText w:val="%3."/>
+      <w:lvlJc w:val="right"/>
       <w:pPr>
         <w:ind w:left="2160" w:firstLine="1800"/>
       </w:pPr>
@@ -3434,8 +3208,8 @@
     </w:lvl>
     <w:lvl w:ilvl="3">
       <w:start w:val="1"/>
-      <w:numFmt w:val="bullet"/>
-      <w:lvlText w:val="●"/>
+      <w:numFmt w:val="decimal"/>
+      <w:lvlText w:val="%4."/>
       <w:lvlJc w:val="left"/>
       <w:pPr>
         <w:ind w:left="2880" w:firstLine="2520"/>
@@ -3446,8 +3220,8 @@
     </w:lvl>
     <w:lvl w:ilvl="4">
       <w:start w:val="1"/>
-      <w:numFmt w:val="bullet"/>
-      <w:lvlText w:val="○"/>
+      <w:numFmt w:val="lowerLetter"/>
+      <w:lvlText w:val="%5."/>
       <w:lvlJc w:val="left"/>
       <w:pPr>
         <w:ind w:left="3600" w:firstLine="3240"/>
@@ -3458,9 +3232,9 @@
     </w:lvl>
     <w:lvl w:ilvl="5">
       <w:start w:val="1"/>
-      <w:numFmt w:val="bullet"/>
-      <w:lvlText w:val="■"/>
-      <w:lvlJc w:val="left"/>
+      <w:numFmt w:val="lowerRoman"/>
+      <w:lvlText w:val="%6."/>
+      <w:lvlJc w:val="right"/>
       <w:pPr>
         <w:ind w:left="4320" w:firstLine="3960"/>
       </w:pPr>
@@ -3470,8 +3244,8 @@
     </w:lvl>
     <w:lvl w:ilvl="6">
       <w:start w:val="1"/>
-      <w:numFmt w:val="bullet"/>
-      <w:lvlText w:val="●"/>
+      <w:numFmt w:val="decimal"/>
+      <w:lvlText w:val="%7."/>
       <w:lvlJc w:val="left"/>
       <w:pPr>
         <w:ind w:left="5040" w:firstLine="4680"/>
@@ -3482,8 +3256,8 @@
     </w:lvl>
     <w:lvl w:ilvl="7">
       <w:start w:val="1"/>
-      <w:numFmt w:val="bullet"/>
-      <w:lvlText w:val="○"/>
+      <w:numFmt w:val="lowerLetter"/>
+      <w:lvlText w:val="%8."/>
       <w:lvlJc w:val="left"/>
       <w:pPr>
         <w:ind w:left="5760" w:firstLine="5400"/>
@@ -3494,9 +3268,9 @@
     </w:lvl>
     <w:lvl w:ilvl="8">
       <w:start w:val="1"/>
-      <w:numFmt w:val="bullet"/>
-      <w:lvlText w:val="■"/>
-      <w:lvlJc w:val="left"/>
+      <w:numFmt w:val="lowerRoman"/>
+      <w:lvlText w:val="%9."/>
+      <w:lvlJc w:val="right"/>
       <w:pPr>
         <w:ind w:left="6480" w:firstLine="6120"/>
       </w:pPr>
@@ -3506,9 +3280,9 @@
     </w:lvl>
   </w:abstractNum>
   <w:abstractNum w:abstractNumId="4">
-    <w:nsid w:val="2E163023"/>
+    <w:nsid w:val="6A79716E"/>
     <w:multiLevelType w:val="multilevel"/>
-    <w:tmpl w:val="C4DCE56E"/>
+    <w:tmpl w:val="A61E60DE"/>
     <w:lvl w:ilvl="0">
       <w:start w:val="1"/>
       <w:numFmt w:val="bullet"/>
@@ -3619,9 +3393,9 @@
     </w:lvl>
   </w:abstractNum>
   <w:abstractNum w:abstractNumId="5">
-    <w:nsid w:val="33981090"/>
+    <w:nsid w:val="6FA9717A"/>
     <w:multiLevelType w:val="multilevel"/>
-    <w:tmpl w:val="29E00144"/>
+    <w:tmpl w:val="2A4E421E"/>
     <w:lvl w:ilvl="0">
       <w:start w:val="1"/>
       <w:numFmt w:val="decimal"/>
@@ -3732,9 +3506,235 @@
     </w:lvl>
   </w:abstractNum>
   <w:abstractNum w:abstractNumId="6">
-    <w:nsid w:val="45807DC1"/>
+    <w:nsid w:val="76B41D1C"/>
     <w:multiLevelType w:val="multilevel"/>
-    <w:tmpl w:val="491E53C2"/>
+    <w:tmpl w:val="C4CE970E"/>
+    <w:lvl w:ilvl="0">
+      <w:start w:val="1"/>
+      <w:numFmt w:val="bullet"/>
+      <w:lvlText w:val="●"/>
+      <w:lvlJc w:val="left"/>
+      <w:pPr>
+        <w:ind w:left="720" w:firstLine="360"/>
+      </w:pPr>
+      <w:rPr>
+        <w:u w:val="none"/>
+      </w:rPr>
+    </w:lvl>
+    <w:lvl w:ilvl="1">
+      <w:start w:val="1"/>
+      <w:numFmt w:val="bullet"/>
+      <w:lvlText w:val="○"/>
+      <w:lvlJc w:val="left"/>
+      <w:pPr>
+        <w:ind w:left="1440" w:firstLine="1080"/>
+      </w:pPr>
+      <w:rPr>
+        <w:u w:val="none"/>
+      </w:rPr>
+    </w:lvl>
+    <w:lvl w:ilvl="2">
+      <w:start w:val="1"/>
+      <w:numFmt w:val="bullet"/>
+      <w:lvlText w:val="■"/>
+      <w:lvlJc w:val="left"/>
+      <w:pPr>
+        <w:ind w:left="2160" w:firstLine="1800"/>
+      </w:pPr>
+      <w:rPr>
+        <w:u w:val="none"/>
+      </w:rPr>
+    </w:lvl>
+    <w:lvl w:ilvl="3">
+      <w:start w:val="1"/>
+      <w:numFmt w:val="bullet"/>
+      <w:lvlText w:val="●"/>
+      <w:lvlJc w:val="left"/>
+      <w:pPr>
+        <w:ind w:left="2880" w:firstLine="2520"/>
+      </w:pPr>
+      <w:rPr>
+        <w:u w:val="none"/>
+      </w:rPr>
+    </w:lvl>
+    <w:lvl w:ilvl="4">
+      <w:start w:val="1"/>
+      <w:numFmt w:val="bullet"/>
+      <w:lvlText w:val="○"/>
+      <w:lvlJc w:val="left"/>
+      <w:pPr>
+        <w:ind w:left="3600" w:firstLine="3240"/>
+      </w:pPr>
+      <w:rPr>
+        <w:u w:val="none"/>
+      </w:rPr>
+    </w:lvl>
+    <w:lvl w:ilvl="5">
+      <w:start w:val="1"/>
+      <w:numFmt w:val="bullet"/>
+      <w:lvlText w:val="■"/>
+      <w:lvlJc w:val="left"/>
+      <w:pPr>
+        <w:ind w:left="4320" w:firstLine="3960"/>
+      </w:pPr>
+      <w:rPr>
+        <w:u w:val="none"/>
+      </w:rPr>
+    </w:lvl>
+    <w:lvl w:ilvl="6">
+      <w:start w:val="1"/>
+      <w:numFmt w:val="bullet"/>
+      <w:lvlText w:val="●"/>
+      <w:lvlJc w:val="left"/>
+      <w:pPr>
+        <w:ind w:left="5040" w:firstLine="4680"/>
+      </w:pPr>
+      <w:rPr>
+        <w:u w:val="none"/>
+      </w:rPr>
+    </w:lvl>
+    <w:lvl w:ilvl="7">
+      <w:start w:val="1"/>
+      <w:numFmt w:val="bullet"/>
+      <w:lvlText w:val="○"/>
+      <w:lvlJc w:val="left"/>
+      <w:pPr>
+        <w:ind w:left="5760" w:firstLine="5400"/>
+      </w:pPr>
+      <w:rPr>
+        <w:u w:val="none"/>
+      </w:rPr>
+    </w:lvl>
+    <w:lvl w:ilvl="8">
+      <w:start w:val="1"/>
+      <w:numFmt w:val="bullet"/>
+      <w:lvlText w:val="■"/>
+      <w:lvlJc w:val="left"/>
+      <w:pPr>
+        <w:ind w:left="6480" w:firstLine="6120"/>
+      </w:pPr>
+      <w:rPr>
+        <w:u w:val="none"/>
+      </w:rPr>
+    </w:lvl>
+  </w:abstractNum>
+  <w:abstractNum w:abstractNumId="7">
+    <w:nsid w:val="79F336B4"/>
+    <w:multiLevelType w:val="multilevel"/>
+    <w:tmpl w:val="C6BCAACA"/>
+    <w:lvl w:ilvl="0">
+      <w:start w:val="1"/>
+      <w:numFmt w:val="bullet"/>
+      <w:lvlText w:val="●"/>
+      <w:lvlJc w:val="left"/>
+      <w:pPr>
+        <w:ind w:left="720" w:firstLine="360"/>
+      </w:pPr>
+      <w:rPr>
+        <w:u w:val="none"/>
+      </w:rPr>
+    </w:lvl>
+    <w:lvl w:ilvl="1">
+      <w:start w:val="1"/>
+      <w:numFmt w:val="bullet"/>
+      <w:lvlText w:val="○"/>
+      <w:lvlJc w:val="left"/>
+      <w:pPr>
+        <w:ind w:left="1440" w:firstLine="1080"/>
+      </w:pPr>
+      <w:rPr>
+        <w:u w:val="none"/>
+      </w:rPr>
+    </w:lvl>
+    <w:lvl w:ilvl="2">
+      <w:start w:val="1"/>
+      <w:numFmt w:val="bullet"/>
+      <w:lvlText w:val="■"/>
+      <w:lvlJc w:val="left"/>
+      <w:pPr>
+        <w:ind w:left="2160" w:firstLine="1800"/>
+      </w:pPr>
+      <w:rPr>
+        <w:u w:val="none"/>
+      </w:rPr>
+    </w:lvl>
+    <w:lvl w:ilvl="3">
+      <w:start w:val="1"/>
+      <w:numFmt w:val="bullet"/>
+      <w:lvlText w:val="●"/>
+      <w:lvlJc w:val="left"/>
+      <w:pPr>
+        <w:ind w:left="2880" w:firstLine="2520"/>
+      </w:pPr>
+      <w:rPr>
+        <w:u w:val="none"/>
+      </w:rPr>
+    </w:lvl>
+    <w:lvl w:ilvl="4">
+      <w:start w:val="1"/>
+      <w:numFmt w:val="bullet"/>
+      <w:lvlText w:val="○"/>
+      <w:lvlJc w:val="left"/>
+      <w:pPr>
+        <w:ind w:left="3600" w:firstLine="3240"/>
+      </w:pPr>
+      <w:rPr>
+        <w:u w:val="none"/>
+      </w:rPr>
+    </w:lvl>
+    <w:lvl w:ilvl="5">
+      <w:start w:val="1"/>
+      <w:numFmt w:val="bullet"/>
+      <w:lvlText w:val="■"/>
+      <w:lvlJc w:val="left"/>
+      <w:pPr>
+        <w:ind w:left="4320" w:firstLine="3960"/>
+      </w:pPr>
+      <w:rPr>
+        <w:u w:val="none"/>
+      </w:rPr>
+    </w:lvl>
+    <w:lvl w:ilvl="6">
+      <w:start w:val="1"/>
+      <w:numFmt w:val="bullet"/>
+      <w:lvlText w:val="●"/>
+      <w:lvlJc w:val="left"/>
+      <w:pPr>
+        <w:ind w:left="5040" w:firstLine="4680"/>
+      </w:pPr>
+      <w:rPr>
+        <w:u w:val="none"/>
+      </w:rPr>
+    </w:lvl>
+    <w:lvl w:ilvl="7">
+      <w:start w:val="1"/>
+      <w:numFmt w:val="bullet"/>
+      <w:lvlText w:val="○"/>
+      <w:lvlJc w:val="left"/>
+      <w:pPr>
+        <w:ind w:left="5760" w:firstLine="5400"/>
+      </w:pPr>
+      <w:rPr>
+        <w:u w:val="none"/>
+      </w:rPr>
+    </w:lvl>
+    <w:lvl w:ilvl="8">
+      <w:start w:val="1"/>
+      <w:numFmt w:val="bullet"/>
+      <w:lvlText w:val="■"/>
+      <w:lvlJc w:val="left"/>
+      <w:pPr>
+        <w:ind w:left="6480" w:firstLine="6120"/>
+      </w:pPr>
+      <w:rPr>
+        <w:u w:val="none"/>
+      </w:rPr>
+    </w:lvl>
+  </w:abstractNum>
+  <w:abstractNum w:abstractNumId="8">
+    <w:nsid w:val="7A2B15A7"/>
+    <w:multiLevelType w:val="multilevel"/>
+    <w:tmpl w:val="B7A47C4C"/>
     <w:lvl w:ilvl="0">
       <w:start w:val="1"/>
       <w:numFmt w:val="decimal"/>
@@ -3844,260 +3844,32 @@
       </w:rPr>
     </w:lvl>
   </w:abstractNum>
-  <w:abstractNum w:abstractNumId="7">
-    <w:nsid w:val="4E362AD0"/>
-    <w:multiLevelType w:val="multilevel"/>
-    <w:tmpl w:val="61021784"/>
-    <w:lvl w:ilvl="0">
-      <w:start w:val="1"/>
-      <w:numFmt w:val="decimal"/>
-      <w:lvlText w:val="%1."/>
-      <w:lvlJc w:val="left"/>
-      <w:pPr>
-        <w:ind w:left="720" w:firstLine="360"/>
-      </w:pPr>
-      <w:rPr>
-        <w:sz w:val="28"/>
-        <w:szCs w:val="28"/>
-        <w:u w:val="none"/>
-      </w:rPr>
-    </w:lvl>
-    <w:lvl w:ilvl="1">
-      <w:start w:val="1"/>
-      <w:numFmt w:val="lowerLetter"/>
-      <w:lvlText w:val="%2."/>
-      <w:lvlJc w:val="left"/>
-      <w:pPr>
-        <w:ind w:left="1440" w:firstLine="1080"/>
-      </w:pPr>
-      <w:rPr>
-        <w:u w:val="none"/>
-      </w:rPr>
-    </w:lvl>
-    <w:lvl w:ilvl="2">
-      <w:start w:val="1"/>
-      <w:numFmt w:val="lowerRoman"/>
-      <w:lvlText w:val="%3."/>
-      <w:lvlJc w:val="right"/>
-      <w:pPr>
-        <w:ind w:left="2160" w:firstLine="1800"/>
-      </w:pPr>
-      <w:rPr>
-        <w:u w:val="none"/>
-      </w:rPr>
-    </w:lvl>
-    <w:lvl w:ilvl="3">
-      <w:start w:val="1"/>
-      <w:numFmt w:val="decimal"/>
-      <w:lvlText w:val="%4."/>
-      <w:lvlJc w:val="left"/>
-      <w:pPr>
-        <w:ind w:left="2880" w:firstLine="2520"/>
-      </w:pPr>
-      <w:rPr>
-        <w:u w:val="none"/>
-      </w:rPr>
-    </w:lvl>
-    <w:lvl w:ilvl="4">
-      <w:start w:val="1"/>
-      <w:numFmt w:val="lowerLetter"/>
-      <w:lvlText w:val="%5."/>
-      <w:lvlJc w:val="left"/>
-      <w:pPr>
-        <w:ind w:left="3600" w:firstLine="3240"/>
-      </w:pPr>
-      <w:rPr>
-        <w:u w:val="none"/>
-      </w:rPr>
-    </w:lvl>
-    <w:lvl w:ilvl="5">
-      <w:start w:val="1"/>
-      <w:numFmt w:val="lowerRoman"/>
-      <w:lvlText w:val="%6."/>
-      <w:lvlJc w:val="right"/>
-      <w:pPr>
-        <w:ind w:left="4320" w:firstLine="3960"/>
-      </w:pPr>
-      <w:rPr>
-        <w:u w:val="none"/>
-      </w:rPr>
-    </w:lvl>
-    <w:lvl w:ilvl="6">
-      <w:start w:val="1"/>
-      <w:numFmt w:val="decimal"/>
-      <w:lvlText w:val="%7."/>
-      <w:lvlJc w:val="left"/>
-      <w:pPr>
-        <w:ind w:left="5040" w:firstLine="4680"/>
-      </w:pPr>
-      <w:rPr>
-        <w:u w:val="none"/>
-      </w:rPr>
-    </w:lvl>
-    <w:lvl w:ilvl="7">
-      <w:start w:val="1"/>
-      <w:numFmt w:val="lowerLetter"/>
-      <w:lvlText w:val="%8."/>
-      <w:lvlJc w:val="left"/>
-      <w:pPr>
-        <w:ind w:left="5760" w:firstLine="5400"/>
-      </w:pPr>
-      <w:rPr>
-        <w:u w:val="none"/>
-      </w:rPr>
-    </w:lvl>
-    <w:lvl w:ilvl="8">
-      <w:start w:val="1"/>
-      <w:numFmt w:val="lowerRoman"/>
-      <w:lvlText w:val="%9."/>
-      <w:lvlJc w:val="right"/>
-      <w:pPr>
-        <w:ind w:left="6480" w:firstLine="6120"/>
-      </w:pPr>
-      <w:rPr>
-        <w:u w:val="none"/>
-      </w:rPr>
-    </w:lvl>
-  </w:abstractNum>
-  <w:abstractNum w:abstractNumId="8">
-    <w:nsid w:val="50133A2D"/>
-    <w:multiLevelType w:val="multilevel"/>
-    <w:tmpl w:val="130C339A"/>
-    <w:lvl w:ilvl="0">
-      <w:start w:val="1"/>
-      <w:numFmt w:val="bullet"/>
-      <w:lvlText w:val="●"/>
-      <w:lvlJc w:val="left"/>
-      <w:pPr>
-        <w:ind w:left="720" w:firstLine="360"/>
-      </w:pPr>
-      <w:rPr>
-        <w:u w:val="none"/>
-      </w:rPr>
-    </w:lvl>
-    <w:lvl w:ilvl="1">
-      <w:start w:val="1"/>
-      <w:numFmt w:val="bullet"/>
-      <w:lvlText w:val="○"/>
-      <w:lvlJc w:val="left"/>
-      <w:pPr>
-        <w:ind w:left="1440" w:firstLine="1080"/>
-      </w:pPr>
-      <w:rPr>
-        <w:u w:val="none"/>
-      </w:rPr>
-    </w:lvl>
-    <w:lvl w:ilvl="2">
-      <w:start w:val="1"/>
-      <w:numFmt w:val="bullet"/>
-      <w:lvlText w:val="■"/>
-      <w:lvlJc w:val="left"/>
-      <w:pPr>
-        <w:ind w:left="2160" w:firstLine="1800"/>
-      </w:pPr>
-      <w:rPr>
-        <w:u w:val="none"/>
-      </w:rPr>
-    </w:lvl>
-    <w:lvl w:ilvl="3">
-      <w:start w:val="1"/>
-      <w:numFmt w:val="bullet"/>
-      <w:lvlText w:val="●"/>
-      <w:lvlJc w:val="left"/>
-      <w:pPr>
-        <w:ind w:left="2880" w:firstLine="2520"/>
-      </w:pPr>
-      <w:rPr>
-        <w:u w:val="none"/>
-      </w:rPr>
-    </w:lvl>
-    <w:lvl w:ilvl="4">
-      <w:start w:val="1"/>
-      <w:numFmt w:val="bullet"/>
-      <w:lvlText w:val="○"/>
-      <w:lvlJc w:val="left"/>
-      <w:pPr>
-        <w:ind w:left="3600" w:firstLine="3240"/>
-      </w:pPr>
-      <w:rPr>
-        <w:u w:val="none"/>
-      </w:rPr>
-    </w:lvl>
-    <w:lvl w:ilvl="5">
-      <w:start w:val="1"/>
-      <w:numFmt w:val="bullet"/>
-      <w:lvlText w:val="■"/>
-      <w:lvlJc w:val="left"/>
-      <w:pPr>
-        <w:ind w:left="4320" w:firstLine="3960"/>
-      </w:pPr>
-      <w:rPr>
-        <w:u w:val="none"/>
-      </w:rPr>
-    </w:lvl>
-    <w:lvl w:ilvl="6">
-      <w:start w:val="1"/>
-      <w:numFmt w:val="bullet"/>
-      <w:lvlText w:val="●"/>
-      <w:lvlJc w:val="left"/>
-      <w:pPr>
-        <w:ind w:left="5040" w:firstLine="4680"/>
-      </w:pPr>
-      <w:rPr>
-        <w:u w:val="none"/>
-      </w:rPr>
-    </w:lvl>
-    <w:lvl w:ilvl="7">
-      <w:start w:val="1"/>
-      <w:numFmt w:val="bullet"/>
-      <w:lvlText w:val="○"/>
-      <w:lvlJc w:val="left"/>
-      <w:pPr>
-        <w:ind w:left="5760" w:firstLine="5400"/>
-      </w:pPr>
-      <w:rPr>
-        <w:u w:val="none"/>
-      </w:rPr>
-    </w:lvl>
-    <w:lvl w:ilvl="8">
-      <w:start w:val="1"/>
-      <w:numFmt w:val="bullet"/>
-      <w:lvlText w:val="■"/>
-      <w:lvlJc w:val="left"/>
-      <w:pPr>
-        <w:ind w:left="6480" w:firstLine="6120"/>
-      </w:pPr>
-      <w:rPr>
-        <w:u w:val="none"/>
-      </w:rPr>
-    </w:lvl>
-  </w:abstractNum>
   <w:num w:numId="1">
+    <w:abstractNumId w:val="3"/>
+  </w:num>
+  <w:num w:numId="2">
+    <w:abstractNumId w:val="8"/>
+  </w:num>
+  <w:num w:numId="3">
+    <w:abstractNumId w:val="4"/>
+  </w:num>
+  <w:num w:numId="4">
+    <w:abstractNumId w:val="2"/>
+  </w:num>
+  <w:num w:numId="5">
     <w:abstractNumId w:val="7"/>
   </w:num>
-  <w:num w:numId="2">
-    <w:abstractNumId w:val="6"/>
-  </w:num>
-  <w:num w:numId="3">
-    <w:abstractNumId w:val="8"/>
-  </w:num>
-  <w:num w:numId="4">
+  <w:num w:numId="6">
     <w:abstractNumId w:val="1"/>
-  </w:num>
-  <w:num w:numId="5">
-    <w:abstractNumId w:val="2"/>
-  </w:num>
-  <w:num w:numId="6">
-    <w:abstractNumId w:val="4"/>
   </w:num>
   <w:num w:numId="7">
     <w:abstractNumId w:val="5"/>
   </w:num>
   <w:num w:numId="8">
-    <w:abstractNumId w:val="0"/>
+    <w:abstractNumId w:val="6"/>
   </w:num>
   <w:num w:numId="9">
-    <w:abstractNumId w:val="3"/>
+    <w:abstractNumId w:val="0"/>
   </w:num>
 </w:numbering>
 </file>

</xml_diff>

<commit_message>
Dokumentacja koncowa - moze teraz sie uda..
</commit_message>
<xml_diff>
--- a/docs/DokumentacjaKoncowa.docx
+++ b/docs/DokumentacjaKoncowa.docx
@@ -16,14 +16,7 @@
           <w:sz w:val="24"/>
           <w:szCs w:val="24"/>
         </w:rPr>
-        <w:t>Bartłomiej Czerwiński</w:t>
-      </w:r>
-      <w:r>
-        <w:rPr>
-          <w:sz w:val="24"/>
-          <w:szCs w:val="24"/>
-        </w:rPr>
-        <w:t xml:space="preserve"> </w:t>
+        <w:t xml:space="preserve">Bartłomiej Czerwiński </w:t>
       </w:r>
       <w:r>
         <w:rPr>
@@ -247,28 +240,7 @@
           <w:sz w:val="24"/>
           <w:szCs w:val="24"/>
         </w:rPr>
-        <w:t>Gra ma umożliwiać grę na pojedynczej maszynie na jedne</w:t>
-      </w:r>
-      <w:r>
-        <w:rPr>
-          <w:sz w:val="24"/>
-          <w:szCs w:val="24"/>
-        </w:rPr>
-        <w:t>go lub dwóch graczy. Ekran gry składa się z nieruchomej planszy, na której pojawiają się ruchome obiekty - rakieta, asteroidy i pociski, a także nieruchome power-upy. Celem gracza sterującego rakietą jest uzyskanie jak najwyższego wyniku punktów, które zdo</w:t>
-      </w:r>
-      <w:r>
-        <w:rPr>
-          <w:sz w:val="24"/>
-          <w:szCs w:val="24"/>
-        </w:rPr>
-        <w:t>bywa poprzez niszczenie asteroid za pomocą działka zamontowanego z przodu rakiety. Zadaniem drugiego gracza (bądź, w przypadku gry jednoosobowej, algorytmu generowania asteroid) jest zniszczenie rakiety przy pomocy asteroid wystrzeliwanych od krawędzi ekra</w:t>
-      </w:r>
-      <w:r>
-        <w:rPr>
-          <w:sz w:val="24"/>
-          <w:szCs w:val="24"/>
-        </w:rPr>
-        <w:t>nu w zadanym kierunku i o zadanej prędkości. Rozgrywka toczy się do momentu utraty przez gracza sterującego rakietą wszystkich dostępnych żyć.</w:t>
+        <w:t>Gra ma umożliwiać grę na pojedynczej maszynie na jednego lub dwóch graczy. Ekran gry składa się z nieruchomej planszy, na której pojawiają się ruchome obiekty - rakieta, asteroidy i pociski, a także nieruchome power-upy. Celem gracza sterującego rakietą jest uzyskanie jak najwyższego wyniku punktów, które zdobywa poprzez niszczenie asteroid za pomocą działka zamontowanego z przodu rakiety. Zadaniem drugiego gracza (bądź, w przypadku gry jednoosobowej, algorytmu generowania asteroid) jest zniszczenie rakiety przy pomocy asteroid wystrzeliwanych od krawędzi ekranu w zadanym kierunku i o zadanej prędkości. Rozgrywka toczy się do momentu utraty przez gracza sterującego rakietą wszystkich dostępnych żyć.</w:t>
       </w:r>
     </w:p>
     <w:p>
@@ -375,14 +347,7 @@
           <w:sz w:val="24"/>
           <w:szCs w:val="24"/>
         </w:rPr>
-        <w:t>Obsługa skryptów zapisanych w specjalnym pli</w:t>
-      </w:r>
-      <w:r>
-        <w:rPr>
-          <w:sz w:val="24"/>
-          <w:szCs w:val="24"/>
-        </w:rPr>
-        <w:t>ku - łatwa możliwość modyfikacji działania gry.</w:t>
+        <w:t>Obsługa skryptów zapisanych w specjalnym pliku - łatwa możliwość modyfikacji działania gry.</w:t>
       </w:r>
     </w:p>
     <w:p>
@@ -427,14 +392,7 @@
           <w:szCs w:val="24"/>
         </w:rPr>
         <w:lastRenderedPageBreak/>
-        <w:t xml:space="preserve">Komunikat o zakończeniu rozgrywki w momencie utraty </w:t>
-      </w:r>
-      <w:r>
-        <w:rPr>
-          <w:sz w:val="24"/>
-          <w:szCs w:val="24"/>
-        </w:rPr>
-        <w:t>wszystkich żyć, po którym można rozpocząć nową rozgrywkę z menu głównego.</w:t>
+        <w:t>Komunikat o zakończeniu rozgrywki w momencie utraty wszystkich żyć, po którym można rozpocząć nową rozgrywkę z menu głównego.</w:t>
       </w:r>
     </w:p>
     <w:p>
@@ -518,14 +476,7 @@
           <w:sz w:val="24"/>
           <w:szCs w:val="24"/>
         </w:rPr>
-        <w:t>Dodatkowe zagrożenia dla rakiety, takie jak czarn</w:t>
-      </w:r>
-      <w:r>
-        <w:rPr>
-          <w:sz w:val="24"/>
-          <w:szCs w:val="24"/>
-        </w:rPr>
-        <w:t>e dziury.</w:t>
+        <w:t>Dodatkowe zagrożenia dla rakiety, takie jak czarne dziury.</w:t>
       </w:r>
     </w:p>
     <w:p>
@@ -606,14 +557,7 @@
           <w:sz w:val="24"/>
           <w:szCs w:val="24"/>
         </w:rPr>
-        <w:t>Użyte biblioteki, kompatybilne z systemami Windows oraz Linux, to biblioteka Allegro 5 odpowiedzialna za obsługę ekranu i urządzeń wejścia, Box2D do symu</w:t>
-      </w:r>
-      <w:r>
-        <w:rPr>
-          <w:sz w:val="24"/>
-          <w:szCs w:val="24"/>
-        </w:rPr>
-        <w:t>lacji fizycznej obiektów na planszy oraz boost wraz z boost::python.</w:t>
+        <w:t>Użyte biblioteki, kompatybilne z systemami Windows oraz Linux, to biblioteka Allegro 5 odpowiedzialna za obsługę ekranu i urządzeń wejścia, Box2D do symulacji fizycznej obiektów na planszy oraz boost wraz z boost::python.</w:t>
       </w:r>
     </w:p>
     <w:p>
@@ -664,16 +608,7 @@
             <w:szCs w:val="24"/>
             <w:u w:val="single"/>
           </w:rPr>
-          <w:t>http</w:t>
-        </w:r>
-        <w:r>
-          <w:rPr>
-            <w:color w:val="1155CC"/>
-            <w:sz w:val="24"/>
-            <w:szCs w:val="24"/>
-            <w:u w:val="single"/>
-          </w:rPr>
-          <w:t>s://github.com/defacto2k15/pwAsteroids</w:t>
+          <w:t>https://github.com/defacto2k15/pwAsteroids</w:t>
         </w:r>
       </w:hyperlink>
     </w:p>
@@ -716,44 +651,35 @@
           <w:szCs w:val="24"/>
         </w:rPr>
         <w:tab/>
-      </w:r>
-      <w:r>
-        <w:rPr>
-          <w:sz w:val="24"/>
-          <w:szCs w:val="24"/>
-        </w:rPr>
-        <w:t>Na najwyższym poziomie abstrakcji postanowiliśmy nasz program podzielić na trzy części zgodnie ze wzorcem MVC. Miało to na celu umożliwienie pracy nad poszczególnymi modułami w stosunkowo dużym odseparowaniu  of pozostałem części programu. Co więcej, liczy</w:t>
-      </w:r>
-      <w:r>
-        <w:rPr>
-          <w:sz w:val="24"/>
-          <w:szCs w:val="24"/>
-        </w:rPr>
-        <w:t>liśmy że luźniej połączone elementy prościej będzie testować</w:t>
-      </w:r>
-    </w:p>
-    <w:p>
-      <w:pPr>
-        <w:jc w:val="both"/>
-      </w:pPr>
-      <w:r>
-        <w:rPr>
-          <w:sz w:val="28"/>
-          <w:szCs w:val="28"/>
-        </w:rPr>
-        <w:t>5A. Model</w:t>
-      </w:r>
-    </w:p>
-    <w:p>
-      <w:pPr>
-        <w:ind w:left="720"/>
-        <w:jc w:val="both"/>
-      </w:pPr>
-      <w:r>
+        <w:t>Na najwyższym poziomie abstrakcji postanowiliśmy nasz program podzielić na trzy części zgodnie ze wzorcem MVC. Miało to na celu umożliwienie pracy nad poszczególnymi modułami w stosunkowo dużym odseparowaniu  of pozostałem części programu. Co więcej, liczyliśmy że luźniej połączone elementy prościej będzie testować</w:t>
+      </w:r>
+    </w:p>
+    <w:p>
+      <w:pPr>
+        <w:jc w:val="both"/>
         <w:rPr>
           <w:sz w:val="36"/>
           <w:szCs w:val="36"/>
         </w:rPr>
+      </w:pPr>
+      <w:r>
+        <w:rPr>
+          <w:sz w:val="36"/>
+          <w:szCs w:val="36"/>
+        </w:rPr>
+        <w:t>5A. Model</w:t>
+      </w:r>
+    </w:p>
+    <w:p>
+      <w:pPr>
+        <w:ind w:left="720"/>
+        <w:jc w:val="both"/>
+      </w:pPr>
+      <w:r>
+        <w:rPr>
+          <w:sz w:val="36"/>
+          <w:szCs w:val="36"/>
+        </w:rPr>
         <w:tab/>
       </w:r>
       <w:r>
@@ -776,21 +702,7 @@
           <w:sz w:val="24"/>
           <w:szCs w:val="24"/>
         </w:rPr>
-        <w:t>wzorcu często używanym przy tworzeniu gier komputerowych. Wyszliśmy od założenia, że obiekty w modelu działać będą w pętli, a w każdym jej obrocie model jako całość będzie reagował na dane wejściowe (Takie jak informacje o naciśnięciu klawiszy) generowanie</w:t>
-      </w:r>
-      <w:r>
-        <w:rPr>
-          <w:sz w:val="24"/>
-          <w:szCs w:val="24"/>
-        </w:rPr>
-        <w:t>m danych wyjściowych, np współrzędnymi bitmap do wyświetlenia, po czym silnik graficzny używając tych danych wyrenderuje obraz. Aby lepiej wspierać działanie programu w pętli podzieliliśmy klasy na kilka podgrup, w których dziedziczono po wspólnym typie ba</w:t>
-      </w:r>
-      <w:r>
-        <w:rPr>
-          <w:sz w:val="24"/>
-          <w:szCs w:val="24"/>
-        </w:rPr>
-        <w:t xml:space="preserve">zowym. Wyróżniliśmy następujące podgrupy: </w:t>
+        <w:t xml:space="preserve">wzorcu często używanym przy tworzeniu gier komputerowych. Wyszliśmy od założenia, że obiekty w modelu działać będą w pętli, a w każdym jej obrocie model jako całość będzie reagował na dane wejściowe (Takie jak informacje o naciśnięciu klawiszy) generowaniem danych wyjściowych, np współrzędnymi bitmap do wyświetlenia, po czym silnik graficzny używając tych danych wyrenderuje obraz. Aby lepiej wspierać działanie programu w pętli podzieliliśmy klasy na kilka podgrup, w których dziedziczono po wspólnym typie bazowym. Wyróżniliśmy następujące podgrupy: </w:t>
       </w:r>
       <w:r>
         <w:rPr>
@@ -820,14 +732,7 @@
           <w:sz w:val="24"/>
           <w:szCs w:val="24"/>
         </w:rPr>
-        <w:t>obiektów wykonujących jedną czynność na rzecz swojego aktora, np. wysyłających ob</w:t>
-      </w:r>
-      <w:r>
-        <w:rPr>
-          <w:sz w:val="24"/>
-          <w:szCs w:val="24"/>
-        </w:rPr>
-        <w:t xml:space="preserve">razek go reprezentujący na wyjście modelu. Komponenty można było dodawać i usuwać z aktora podczas wykonywania programu, co więcej komponenty tego samego aktora w prosty sposób mogły się ze sobą </w:t>
+        <w:t xml:space="preserve">obiektów wykonujących jedną czynność na rzecz swojego aktora, np. wysyłających obrazek go reprezentujący na wyjście modelu. Komponenty można było dodawać i usuwać z aktora podczas wykonywania programu, co więcej komponenty tego samego aktora w prosty sposób mogły się ze sobą </w:t>
       </w:r>
       <w:r>
         <w:rPr>
@@ -850,14 +755,7 @@
           <w:sz w:val="24"/>
           <w:szCs w:val="24"/>
         </w:rPr>
-        <w:t>posiadające zwykl</w:t>
-      </w:r>
-      <w:r>
-        <w:rPr>
-          <w:sz w:val="24"/>
-          <w:szCs w:val="24"/>
-        </w:rPr>
-        <w:t xml:space="preserve">e jedną instancje </w:t>
+        <w:t xml:space="preserve">posiadające zwykle jedną instancje </w:t>
       </w:r>
       <w:r>
         <w:rPr>
@@ -895,7 +793,14 @@
           <w:sz w:val="24"/>
           <w:szCs w:val="24"/>
         </w:rPr>
-        <w:t>On</w:t>
+        <w:t>OnUpdate</w:t>
+      </w:r>
+      <w:r>
+        <w:rPr>
+          <w:sz w:val="24"/>
+          <w:szCs w:val="24"/>
+        </w:rPr>
+        <w:t xml:space="preserve"> wywoływane co obrót pętli (</w:t>
       </w:r>
       <w:r>
         <w:rPr>
@@ -903,14 +808,14 @@
           <w:sz w:val="24"/>
           <w:szCs w:val="24"/>
         </w:rPr>
-        <w:t>Update</w:t>
-      </w:r>
-      <w:r>
-        <w:rPr>
-          <w:sz w:val="24"/>
-          <w:szCs w:val="24"/>
-        </w:rPr>
-        <w:t xml:space="preserve"> wywoływane co obrót pętli (</w:t>
+        <w:t xml:space="preserve">Co klatkę) </w:t>
+      </w:r>
+      <w:r>
+        <w:rPr>
+          <w:sz w:val="24"/>
+          <w:szCs w:val="24"/>
+        </w:rPr>
+        <w:t xml:space="preserve">oraz </w:t>
       </w:r>
       <w:r>
         <w:rPr>
@@ -918,14 +823,14 @@
           <w:sz w:val="24"/>
           <w:szCs w:val="24"/>
         </w:rPr>
-        <w:t xml:space="preserve">Co klatkę) </w:t>
-      </w:r>
-      <w:r>
-        <w:rPr>
-          <w:sz w:val="24"/>
-          <w:szCs w:val="24"/>
-        </w:rPr>
-        <w:t xml:space="preserve">oraz </w:t>
+        <w:t xml:space="preserve">OnStop, </w:t>
+      </w:r>
+      <w:r>
+        <w:rPr>
+          <w:sz w:val="24"/>
+          <w:szCs w:val="24"/>
+        </w:rPr>
+        <w:t xml:space="preserve">wywoływane raz przed usunięciem obiektu. Dodanie dwóch skrajnych metod podyktowane było potrzebą lepszej kontroli tworzenia obiektów. Konstruktor używany był jedynie do inicjalizacji pól i wykonania prostych akcji. </w:t>
       </w:r>
       <w:r>
         <w:rPr>
@@ -933,21 +838,44 @@
           <w:sz w:val="24"/>
           <w:szCs w:val="24"/>
         </w:rPr>
-        <w:t xml:space="preserve">OnStop, </w:t>
-      </w:r>
-      <w:r>
-        <w:rPr>
-          <w:sz w:val="24"/>
-          <w:szCs w:val="24"/>
-        </w:rPr>
-        <w:t>wywoływane raz przed usunięciem obiektu. Dodanie dwóch skrajnych metod podyktowane było potrzebą lepszej kontroli tworzenia obiektów. Konstruktor używany był jedynie do inicjalizacji pól i wykonania</w:t>
-      </w:r>
-      <w:r>
-        <w:rPr>
-          <w:sz w:val="24"/>
-          <w:szCs w:val="24"/>
-        </w:rPr>
-        <w:t xml:space="preserve"> prostych akcji. </w:t>
+        <w:t xml:space="preserve">OnStart </w:t>
+      </w:r>
+      <w:r>
+        <w:rPr>
+          <w:sz w:val="24"/>
+          <w:szCs w:val="24"/>
+        </w:rPr>
+        <w:t xml:space="preserve"> na obiekcie wywoływano wtedy, gdy skonstruowano już całe jego “otoczenie” z którym będzie komunikował się podczas działania.</w:t>
+      </w:r>
+    </w:p>
+    <w:p>
+      <w:pPr>
+        <w:jc w:val="both"/>
+        <w:rPr>
+          <w:sz w:val="36"/>
+          <w:szCs w:val="36"/>
+        </w:rPr>
+      </w:pPr>
+      <w:r>
+        <w:rPr>
+          <w:sz w:val="36"/>
+          <w:szCs w:val="36"/>
+        </w:rPr>
+        <w:t>5B. Kontroler</w:t>
+      </w:r>
+    </w:p>
+    <w:p>
+      <w:pPr>
+        <w:ind w:left="720"/>
+        <w:jc w:val="both"/>
+      </w:pPr>
+      <w:r>
+        <w:rPr>
+          <w:sz w:val="24"/>
+          <w:szCs w:val="24"/>
+        </w:rPr>
+        <w:tab/>
+        <w:t>Klasy z grupy kontrolera stanowią spoiwo między dosyć abstrakcyjnym modelem a niskopoziomowym widokiem. Kontroler przede wszystkim zajmuje się tworzeniem i utrzymaniem pętli wydarzenień generowanych przez silnik allegro. Wydarzenia te są interpretowane, po czym przekazywane są do aktualnie aktywnego Interpretera wydarzeń (</w:t>
       </w:r>
       <w:r>
         <w:rPr>
@@ -955,26 +883,45 @@
           <w:sz w:val="24"/>
           <w:szCs w:val="24"/>
         </w:rPr>
-        <w:t xml:space="preserve">OnStart </w:t>
-      </w:r>
-      <w:r>
-        <w:rPr>
-          <w:sz w:val="24"/>
-          <w:szCs w:val="24"/>
-        </w:rPr>
-        <w:t xml:space="preserve"> na obiekcie wywoływano wtedy, gdy skonstruowano już całe jego “otoczenie” z którym będzie komunikował się podczas działania.</w:t>
-      </w:r>
-    </w:p>
-    <w:p>
-      <w:pPr>
-        <w:jc w:val="both"/>
-      </w:pPr>
-      <w:r>
-        <w:rPr>
-          <w:sz w:val="28"/>
-          <w:szCs w:val="28"/>
-        </w:rPr>
-        <w:t>5B. Kontroler</w:t>
+        <w:t xml:space="preserve">EventInterpreter). </w:t>
+      </w:r>
+      <w:r>
+        <w:rPr>
+          <w:sz w:val="24"/>
+          <w:szCs w:val="24"/>
+        </w:rPr>
+        <w:t xml:space="preserve">Do każdego </w:t>
+      </w:r>
+      <w:r>
+        <w:rPr>
+          <w:i/>
+          <w:sz w:val="24"/>
+          <w:szCs w:val="24"/>
+        </w:rPr>
+        <w:t>Ekranu</w:t>
+      </w:r>
+      <w:r>
+        <w:rPr>
+          <w:sz w:val="24"/>
+          <w:szCs w:val="24"/>
+        </w:rPr>
+        <w:t xml:space="preserve"> widoku przypisany jest jeden interpreter który zajmuje się reagowaniem na akcje takie jak wciśnięcie klawisza. Wywołuje on odpowiednie metody na swoim ekranie, by zmienić treść na nim wyświetlaną.</w:t>
+      </w:r>
+    </w:p>
+    <w:p>
+      <w:pPr>
+        <w:jc w:val="both"/>
+        <w:rPr>
+          <w:sz w:val="36"/>
+          <w:szCs w:val="36"/>
+        </w:rPr>
+      </w:pPr>
+      <w:r>
+        <w:rPr>
+          <w:sz w:val="36"/>
+          <w:szCs w:val="36"/>
+        </w:rPr>
+        <w:t>5C. Widok</w:t>
       </w:r>
     </w:p>
     <w:p>
@@ -988,20 +935,7 @@
           <w:szCs w:val="24"/>
         </w:rPr>
         <w:tab/>
-      </w:r>
-      <w:r>
-        <w:rPr>
-          <w:sz w:val="24"/>
-          <w:szCs w:val="24"/>
-        </w:rPr>
-        <w:t>Klasy z grupy kontrolera stanowią spoiwo między dosyć abstrakcyjnym modelem a niskopoziomow</w:t>
-      </w:r>
-      <w:r>
-        <w:rPr>
-          <w:sz w:val="24"/>
-          <w:szCs w:val="24"/>
-        </w:rPr>
-        <w:t>ym widokiem. Kontroler przede wszystkim zajmuje się tworzeniem i utrzymaniem pętli wydarzenień generowanych przez silnik allegro. Wydarzenia te są interpretowane, po czym przekazywane są do aktualnie aktywnego Interpretera wydarzeń (</w:t>
+        <w:t xml:space="preserve">Widok zajmuje się wyświetlaniem obrazów używając silnika allegro, i tworzy warstwe abstrakcji nad tym silnikiem dla Kontrolera. W widoku operujemy na </w:t>
       </w:r>
       <w:r>
         <w:rPr>
@@ -1009,21 +943,14 @@
           <w:sz w:val="24"/>
           <w:szCs w:val="24"/>
         </w:rPr>
-        <w:t xml:space="preserve">EventInterpreter). </w:t>
-      </w:r>
-      <w:r>
-        <w:rPr>
-          <w:sz w:val="24"/>
-          <w:szCs w:val="24"/>
-        </w:rPr>
-        <w:t>Do k</w:t>
-      </w:r>
-      <w:r>
-        <w:rPr>
-          <w:sz w:val="24"/>
-          <w:szCs w:val="24"/>
-        </w:rPr>
-        <w:t xml:space="preserve">ażdego </w:t>
+        <w:t>DrawableObjects</w:t>
+      </w:r>
+      <w:r>
+        <w:rPr>
+          <w:sz w:val="24"/>
+          <w:szCs w:val="24"/>
+        </w:rPr>
+        <w:t xml:space="preserve"> które obudowują bitmapy zawierając wiadomości o ich położeniu, obrocie czy wielkości. Obiekty tej klasy grupujemy w </w:t>
       </w:r>
       <w:r>
         <w:rPr>
@@ -1031,75 +958,6 @@
           <w:sz w:val="24"/>
           <w:szCs w:val="24"/>
         </w:rPr>
-        <w:t>Ekranu</w:t>
-      </w:r>
-      <w:r>
-        <w:rPr>
-          <w:sz w:val="24"/>
-          <w:szCs w:val="24"/>
-        </w:rPr>
-        <w:t xml:space="preserve"> widoku przypisany jest jeden interpreter który zajmuje się reagowaniem na akcje takie jak wciśnięcie klawisza. Wywołuje on odpowiednie metody na swoim ekranie, by zmienić treść na nim wyświetlaną.</w:t>
-      </w:r>
-    </w:p>
-    <w:p>
-      <w:pPr>
-        <w:jc w:val="both"/>
-      </w:pPr>
-      <w:r>
-        <w:rPr>
-          <w:sz w:val="28"/>
-          <w:szCs w:val="28"/>
-        </w:rPr>
-        <w:t>5C. Widok</w:t>
-      </w:r>
-    </w:p>
-    <w:p>
-      <w:pPr>
-        <w:ind w:left="720"/>
-        <w:jc w:val="both"/>
-      </w:pPr>
-      <w:r>
-        <w:rPr>
-          <w:sz w:val="24"/>
-          <w:szCs w:val="24"/>
-        </w:rPr>
-        <w:tab/>
-      </w:r>
-      <w:r>
-        <w:rPr>
-          <w:sz w:val="24"/>
-          <w:szCs w:val="24"/>
-        </w:rPr>
-        <w:t>Widok zajmuje się wyświetlaniem obr</w:t>
-      </w:r>
-      <w:r>
-        <w:rPr>
-          <w:sz w:val="24"/>
-          <w:szCs w:val="24"/>
-        </w:rPr>
-        <w:t xml:space="preserve">azów używając silnika allegro, i tworzy warstwe abstrakcji nad tym silnikiem dla Kontrolera. W widoku operujemy na </w:t>
-      </w:r>
-      <w:r>
-        <w:rPr>
-          <w:i/>
-          <w:sz w:val="24"/>
-          <w:szCs w:val="24"/>
-        </w:rPr>
-        <w:t>DrawableObjects</w:t>
-      </w:r>
-      <w:r>
-        <w:rPr>
-          <w:sz w:val="24"/>
-          <w:szCs w:val="24"/>
-        </w:rPr>
-        <w:t xml:space="preserve"> które obudowują bitmapy zawierając wiadomości o ich położeniu, obrocie czy wielkości. Obiekty tej klasy grupujemy w </w:t>
-      </w:r>
-      <w:r>
-        <w:rPr>
-          <w:i/>
-          <w:sz w:val="24"/>
-          <w:szCs w:val="24"/>
-        </w:rPr>
         <w:t>sceny</w:t>
       </w:r>
       <w:r>
@@ -1107,14 +965,7 @@
           <w:sz w:val="24"/>
           <w:szCs w:val="24"/>
         </w:rPr>
-        <w:t xml:space="preserve">, a </w:t>
-      </w:r>
-      <w:r>
-        <w:rPr>
-          <w:sz w:val="24"/>
-          <w:szCs w:val="24"/>
-        </w:rPr>
-        <w:t xml:space="preserve">kilka takich scen( np scena tła i scena obiektów ruchomych) tworzy osobny </w:t>
+        <w:t xml:space="preserve">, a kilka takich scen( np scena tła i scena obiektów ruchomych) tworzy osobny </w:t>
       </w:r>
       <w:r>
         <w:rPr>
@@ -1174,28 +1025,7 @@
           <w:sz w:val="24"/>
           <w:szCs w:val="24"/>
         </w:rPr>
-        <w:t>Uruchomienie rozgrywki następuje po wybraniu trybu gry z menu głównego. Gracz sterujący rakietą używa kl</w:t>
-      </w:r>
-      <w:r>
-        <w:rPr>
-          <w:sz w:val="24"/>
-          <w:szCs w:val="24"/>
-        </w:rPr>
-        <w:t xml:space="preserve">awiszy WSAD bez “S” do poruszania rakietą - “W” odpowiada za ciąg nadający prędkość do przodu, a klawisze “A” i “D” za skręcanie rakietą, również w miejscu. Proces hamowania, który ze względu na komfort rozgrywki jest szybszy niż przyspieszanie do przodu, </w:t>
-      </w:r>
-      <w:r>
-        <w:rPr>
-          <w:sz w:val="24"/>
-          <w:szCs w:val="24"/>
-        </w:rPr>
-        <w:t>odbywa się poprzez użycie ciągu silnika w stronę przeciwną do ruchu rakiety. Dodatkowo gracz może strzelać z działka umieszczonego na przodzie rakiety, które pozwala niszczyć asteroidy. Asteroidy występują w kilku rozmiarach - zniszczenie większej powoduje</w:t>
-      </w:r>
-      <w:r>
-        <w:rPr>
-          <w:sz w:val="24"/>
-          <w:szCs w:val="24"/>
-        </w:rPr>
-        <w:t xml:space="preserve"> pojawienie się w jej miejsce kilku mniejszych, dopiero zniszczenie najmniejszych powoduje ich ostateczne unicestwienie.</w:t>
+        <w:t>Uruchomienie rozgrywki następuje po wybraniu trybu gry z menu głównego. Gracz sterujący rakietą używa klawiszy WSAD bez “S” do poruszania rakietą - “W” odpowiada za ciąg nadający prędkość do przodu, a klawisze “A” i “D” za skręcanie rakietą, również w miejscu. Proces hamowania, który ze względu na komfort rozgrywki jest szybszy niż przyspieszanie do przodu, odbywa się poprzez użycie ciągu silnika w stronę przeciwną do ruchu rakiety. Dodatkowo gracz może strzelać z działka umieszczonego na przodzie rakiety, które pozwala niszczyć asteroidy. Asteroidy występują w kilku rozmiarach - zniszczenie większej powoduje pojawienie się w jej miejsce kilku mniejszych, dopiero zniszczenie najmniejszych powoduje ich ostateczne unicestwienie.</w:t>
       </w:r>
     </w:p>
     <w:p>
@@ -1208,14 +1038,7 @@
           <w:sz w:val="24"/>
           <w:szCs w:val="24"/>
         </w:rPr>
-        <w:t xml:space="preserve">Drugi z graczy do sterowania używa strzałek lewo i prawo oraz myszki, która pełni rolę wskaźnika. Za pomocą strzałek przesuwa on punkt </w:t>
-      </w:r>
-      <w:r>
-        <w:rPr>
-          <w:sz w:val="24"/>
-          <w:szCs w:val="24"/>
-        </w:rPr>
-        <w:t xml:space="preserve">na </w:t>
+        <w:t xml:space="preserve">Drugi z graczy do sterowania używa strzałek lewo i prawo oraz myszki, która pełni rolę wskaźnika. Za pomocą strzałek przesuwa on punkt na krawędzi </w:t>
       </w:r>
       <w:r>
         <w:rPr>
@@ -1223,14 +1046,7 @@
           <w:szCs w:val="24"/>
         </w:rPr>
         <w:lastRenderedPageBreak/>
-        <w:t>krawędzi ekranu, który wyznacza miejsce pojawienia się asteroidy, a przy pomocy myszy wskazuje on miejsce, w które poleci asteroida (wystrzelenie odbywa się za pomocą lewego klawisza myszy). Rozmiar asteroidy oraz jej prędkość zależy od odległości celow</w:t>
-      </w:r>
-      <w:r>
-        <w:rPr>
-          <w:sz w:val="24"/>
-          <w:szCs w:val="24"/>
-        </w:rPr>
-        <w:t>nika od miejsca wystrzelenia - im jest ona mniejsza, tym asteroida będzie większa, ale za to wolniejsza.</w:t>
+        <w:t>ekranu, który wyznacza miejsce pojawienia się asteroidy, a przy pomocy myszy wskazuje on miejsce, w które poleci asteroida (wystrzelenie odbywa się za pomocą lewego klawisza myszy). Rozmiar asteroidy oraz jej prędkość zależy od odległości celownika od miejsca wystrzelenia - im jest ona mniejsza, tym asteroida będzie większa, ale za to wolniejsza.</w:t>
       </w:r>
     </w:p>
     <w:p>
@@ -1243,21 +1059,7 @@
           <w:sz w:val="24"/>
           <w:szCs w:val="24"/>
         </w:rPr>
-        <w:t>Utrata życia przez gracza sterującego rakietą następuje po zbyt mocnym zderzeniu z asteroidą - lekkie otarcia nie powodują jego straty. Dodatkowym ułat</w:t>
-      </w:r>
-      <w:r>
-        <w:rPr>
-          <w:sz w:val="24"/>
-          <w:szCs w:val="24"/>
-        </w:rPr>
-        <w:t>wieniem dla gracza sterującego rakietą są tzw. power-upy, czyli wzmocnienia, które pojawiają się w sposób losowy na planszy. Dostępne są dwa power-upy - dodatkowe życie oraz “super strzał”, który przez kilka sekund pozwala rakiecie strzelać trzema pociskam</w:t>
-      </w:r>
-      <w:r>
-        <w:rPr>
-          <w:sz w:val="24"/>
-          <w:szCs w:val="24"/>
-        </w:rPr>
-        <w:t>i naraz.</w:t>
+        <w:t>Utrata życia przez gracza sterującego rakietą następuje po zbyt mocnym zderzeniu z asteroidą - lekkie otarcia nie powodują jego straty. Dodatkowym ułatwieniem dla gracza sterującego rakietą są tzw. power-upy, czyli wzmocnienia, które pojawiają się w sposób losowy na planszy. Dostępne są dwa power-upy - dodatkowe życie oraz “super strzał”, który przez kilka sekund pozwala rakiecie strzelać trzema pociskami naraz.</w:t>
       </w:r>
     </w:p>
     <w:p>
@@ -1270,14 +1072,7 @@
           <w:sz w:val="24"/>
           <w:szCs w:val="24"/>
         </w:rPr>
-        <w:t xml:space="preserve">Istotnym aspektem mechaniki gry jest fakt, że krawędź ekranu nie stanowi w grze przeszkody - niezniszczone asteroidy i chybione pociski po wyleceniu z planszy znikają, ale za to rakieta pojawia się z drugiej strony ekranu. Przejście jest płynne - </w:t>
-      </w:r>
-      <w:r>
-        <w:rPr>
-          <w:sz w:val="24"/>
-          <w:szCs w:val="24"/>
-        </w:rPr>
-        <w:t>w czasie przechodzenia część rakiety jest widoczna w jednym miejscu, a pozostała część w innym.</w:t>
+        <w:t>Istotnym aspektem mechaniki gry jest fakt, że krawędź ekranu nie stanowi w grze przeszkody - niezniszczone asteroidy i chybione pociski po wyleceniu z planszy znikają, ale za to rakieta pojawia się z drugiej strony ekranu. Przejście jest płynne - w czasie przechodzenia część rakiety jest widoczna w jednym miejscu, a pozostała część w innym.</w:t>
       </w:r>
     </w:p>
     <w:p>
@@ -1361,14 +1156,7 @@
           <w:sz w:val="24"/>
           <w:szCs w:val="24"/>
         </w:rPr>
-        <w:t xml:space="preserve">Do poprawnej kompilacji aplikacji konieczne będzie zainstalowanie i zbudowanie kilku bibliotek. Instrukcje dostępne </w:t>
-      </w:r>
-      <w:r>
-        <w:rPr>
-          <w:sz w:val="24"/>
-          <w:szCs w:val="24"/>
-        </w:rPr>
-        <w:t>są w pliku “README.txt”.</w:t>
+        <w:t>Do poprawnej kompilacji aplikacji konieczne będzie zainstalowanie i zbudowanie kilku bibliotek. Instrukcje dostępne są w pliku “README.txt”.</w:t>
       </w:r>
     </w:p>
     <w:p>
@@ -1404,20 +1192,7 @@
           <w:szCs w:val="24"/>
         </w:rPr>
         <w:tab/>
-      </w:r>
-      <w:r>
-        <w:rPr>
-          <w:sz w:val="24"/>
-          <w:szCs w:val="24"/>
-        </w:rPr>
-        <w:t>Testowanie jest tą częścią projektu gdzie osiągnęliśmy najmniej satysfakcjonujące wyniki.  W początkowych pracy nad projektem zakładaliśmy, że uda nam się tworzyć bogaty pakiet testów który powstawałby razem z kodem programu.</w:t>
-      </w:r>
-      <w:r>
-        <w:rPr>
-          <w:sz w:val="24"/>
-          <w:szCs w:val="24"/>
-        </w:rPr>
-        <w:t xml:space="preserve"> Planowaliśmy do tego celu używać biblioteki </w:t>
+        <w:t xml:space="preserve">Testowanie jest tą częścią projektu gdzie osiągnęliśmy najmniej satysfakcjonujące wyniki.  W początkowych pracy nad projektem zakładaliśmy, że uda nam się tworzyć bogaty pakiet testów który powstawałby razem z kodem programu. Planowaliśmy do tego celu używać biblioteki </w:t>
       </w:r>
       <w:r>
         <w:rPr>
@@ -1447,14 +1222,7 @@
           <w:sz w:val="24"/>
           <w:szCs w:val="24"/>
         </w:rPr>
-        <w:t xml:space="preserve"> do tworzenia atrap obiektów. Planowaliśmy używać też możliwości jakie daje nam język Python do bezpośredniego sterowania modelem. W toku pracy nie udało się nam osiągnąć</w:t>
-      </w:r>
-      <w:r>
-        <w:rPr>
-          <w:sz w:val="24"/>
-          <w:szCs w:val="24"/>
-        </w:rPr>
-        <w:t xml:space="preserve"> tych celów. Tworzenie </w:t>
+        <w:t xml:space="preserve"> do tworzenia atrap obiektów. Planowaliśmy używać też możliwości jakie daje nam język Python do bezpośredniego sterowania modelem. W toku pracy nie udało się nam osiągnąć tych celów. Tworzenie </w:t>
       </w:r>
       <w:r>
         <w:rPr>
@@ -1469,21 +1237,7 @@
           <w:sz w:val="24"/>
           <w:szCs w:val="24"/>
         </w:rPr>
-        <w:t xml:space="preserve"> w języku bez maszyny wirtualnej, takim jak c++ było utrudnione i wymagało generowania kodu który musiał być utrzymywany w zgodności w kodem klas “atrapowanych” Co więcej przez tworzenie testów wydłużał się czas kompilacj</w:t>
-      </w:r>
-      <w:r>
-        <w:rPr>
-          <w:sz w:val="24"/>
-          <w:szCs w:val="24"/>
-        </w:rPr>
-        <w:t xml:space="preserve">i, który na dosyć przeciętnym laptopie mógł dochodzić do siedmiu minut. Co więcej przeszacowaliśmy nasze możliwości w zakresie szybkiego tworzenia działającego kodu, przez co w późnym czasie projektu testowanie zarzucono z powodu braku czasu.Należy jednak </w:t>
-      </w:r>
-      <w:r>
-        <w:rPr>
-          <w:sz w:val="24"/>
-          <w:szCs w:val="24"/>
-        </w:rPr>
-        <w:t xml:space="preserve">zauważyć, że z tych testów które zostały napisane można wyciągnąć interesujące wnioski. Przede wszystkim testowanie modelu w odosobnieniu od reszty programu może dawać dobre efekty. Wspieranie języka Python wraz z prostym interfejsem wyściowym </w:t>
+        <w:t xml:space="preserve"> w języku bez maszyny wirtualnej, takim jak c++ było utrudnione i wymagało generowania kodu który musiał być utrzymywany w zgodności w kodem klas “atrapowanych” Co więcej przez tworzenie testów wydłużał się czas kompilacji, który na dosyć przeciętnym laptopie mógł dochodzić do siedmiu minut. Co więcej przeszacowaliśmy nasze możliwości w zakresie szybkiego tworzenia działającego kodu, przez co w późnym czasie projektu testowanie zarzucono z powodu braku czasu.Należy jednak zauważyć, że z tych testów które zostały napisane można wyciągnąć interesujące wnioski. Przede wszystkim testowanie modelu w odosobnieniu od reszty programu może dawać dobre efekty. Wspieranie języka Python wraz z prostym interfejsem wyściowym modelu  sprawia że możliwe staje się tworzenie prostych “eksperymentów”  i </w:t>
       </w:r>
       <w:r>
         <w:rPr>
@@ -1491,14 +1245,7 @@
           <w:szCs w:val="24"/>
         </w:rPr>
         <w:lastRenderedPageBreak/>
-        <w:t>modelu  spra</w:t>
-      </w:r>
-      <w:r>
-        <w:rPr>
-          <w:sz w:val="24"/>
-          <w:szCs w:val="24"/>
-        </w:rPr>
-        <w:t xml:space="preserve">wia że możliwe staje się tworzenie prostych “eksperymentów”  i sprawdzanie ich wyników (plik </w:t>
+        <w:t xml:space="preserve">sprawdzanie ich wyników (plik </w:t>
       </w:r>
       <w:r>
         <w:rPr>
@@ -1554,34 +1301,7 @@
           <w:szCs w:val="24"/>
         </w:rPr>
         <w:tab/>
-      </w:r>
-      <w:r>
-        <w:rPr>
-          <w:sz w:val="24"/>
-          <w:szCs w:val="24"/>
-        </w:rPr>
-        <w:t>Pierwszym i jednym z największych problemów było niedoszacowanie czasu którego poś</w:t>
-      </w:r>
-      <w:r>
-        <w:rPr>
-          <w:sz w:val="24"/>
-          <w:szCs w:val="24"/>
-        </w:rPr>
-        <w:t>więcenia wymagał projekt. Jak widać z porównania czasu przewidywanego z rzeczywistym, wykonanie zadania zajeło nam ponad dwa razy więcej czasu niż się spodziewaliśmy. Ponadto dosyć trudne okazało się regularne pisanie testów. Dużym problemem był czasami ba</w:t>
-      </w:r>
-      <w:r>
-        <w:rPr>
-          <w:sz w:val="24"/>
-          <w:szCs w:val="24"/>
-        </w:rPr>
-        <w:t>rdzo długi czas kompilacji, który nie pozwalał na szybkie naprawianie błędów w kodzie. Bardzo poważnych trudności dostarczało nam też takie pisanie programu by działał tak na systemie Windows jak i linux. Obecnie na niektórych komputerach z systemem Eindow</w:t>
-      </w:r>
-      <w:r>
-        <w:rPr>
-          <w:sz w:val="24"/>
-          <w:szCs w:val="24"/>
-        </w:rPr>
-        <w:t>s gra nie działa prawidłowo ( złe wykrywanie kolizji), ponadto nie zawsze udawało się nam uruchomić na tej platformie część gry obsługującej język Python</w:t>
+        <w:t>Pierwszym i jednym z największych problemów było niedoszacowanie czasu którego poświęcenia wymagał projekt. Jak widać z porównania czasu przewidywanego z rzeczywistym, wykonanie zadania zajeło nam ponad dwa razy więcej czasu niż się spodziewaliśmy. Ponadto dosyć trudne okazało się regularne pisanie testów. Dużym problemem był czasami bardzo długi czas kompilacji, który nie pozwalał na szybkie naprawianie błędów w kodzie. Bardzo poważnych trudności dostarczało nam też takie pisanie programu by działał tak na systemie Windows jak i linux. Obecnie na niektórych komputerach z systemem Eindows gra nie działa prawidłowo ( złe wykrywanie kolizji), ponadto nie zawsze udawało się nam uruchomić na tej platformie część gry obsługującej język Python</w:t>
       </w:r>
     </w:p>
     <w:p>
@@ -2164,7 +1884,6 @@
               <w:jc w:val="both"/>
             </w:pPr>
             <w:r>
-              <w:lastRenderedPageBreak/>
               <w:t>Grafika</w:t>
             </w:r>
           </w:p>
@@ -2180,6 +1899,7 @@
               <w:jc w:val="both"/>
             </w:pPr>
             <w:r>
+              <w:lastRenderedPageBreak/>
               <w:t>implementacja zarządzania ekranem</w:t>
             </w:r>
           </w:p>
@@ -2236,6 +1956,7 @@
               <w:jc w:val="both"/>
             </w:pPr>
             <w:r>
+              <w:lastRenderedPageBreak/>
               <w:t>= 7h</w:t>
             </w:r>
           </w:p>
@@ -2290,6 +2011,7 @@
               <w:jc w:val="both"/>
             </w:pPr>
             <w:r>
+              <w:lastRenderedPageBreak/>
               <w:t>Dźwięk</w:t>
             </w:r>
           </w:p>
@@ -2666,14 +2388,207 @@
           <w:sz w:val="36"/>
           <w:szCs w:val="36"/>
         </w:rPr>
-        <w:t>Zdjęcia</w:t>
-      </w:r>
-      <w:r>
+        <w:t>Ilość linii kodu</w:t>
+      </w:r>
+    </w:p>
+    <w:p>
+      <w:pPr>
+        <w:pStyle w:val="ListParagraph"/>
+        <w:numPr>
+          <w:ilvl w:val="0"/>
+          <w:numId w:val="10"/>
+        </w:numPr>
+        <w:jc w:val="both"/>
+        <w:rPr>
+          <w:rStyle w:val="5yl5"/>
+          <w:sz w:val="24"/>
+          <w:szCs w:val="24"/>
+        </w:rPr>
+      </w:pPr>
+      <w:r>
+        <w:rPr>
+          <w:rStyle w:val="5yl5"/>
+          <w:sz w:val="24"/>
+          <w:szCs w:val="24"/>
+        </w:rPr>
+        <w:t xml:space="preserve">Pliki nagłówkowe: </w:t>
+      </w:r>
+      <w:r>
+        <w:rPr>
+          <w:rStyle w:val="5yl5"/>
+          <w:b/>
+          <w:sz w:val="24"/>
+          <w:szCs w:val="24"/>
+        </w:rPr>
+        <w:t>6009</w:t>
+      </w:r>
+      <w:r>
+        <w:rPr>
+          <w:rStyle w:val="5yl5"/>
+          <w:sz w:val="24"/>
+          <w:szCs w:val="24"/>
+        </w:rPr>
+        <w:t xml:space="preserve"> (z czego niepustych: </w:t>
+      </w:r>
+      <w:r>
+        <w:rPr>
+          <w:rStyle w:val="5yl5"/>
+          <w:b/>
+          <w:sz w:val="24"/>
+          <w:szCs w:val="24"/>
+        </w:rPr>
+        <w:t>4451</w:t>
+      </w:r>
+      <w:r>
+        <w:rPr>
+          <w:rStyle w:val="5yl5"/>
+          <w:sz w:val="24"/>
+          <w:szCs w:val="24"/>
+        </w:rPr>
+        <w:t>)</w:t>
+      </w:r>
+    </w:p>
+    <w:p>
+      <w:pPr>
+        <w:pStyle w:val="ListParagraph"/>
+        <w:numPr>
+          <w:ilvl w:val="0"/>
+          <w:numId w:val="10"/>
+        </w:numPr>
+        <w:jc w:val="both"/>
+        <w:rPr>
+          <w:rStyle w:val="5yl5"/>
+          <w:sz w:val="24"/>
+          <w:szCs w:val="24"/>
+        </w:rPr>
+      </w:pPr>
+      <w:r>
+        <w:rPr>
+          <w:rStyle w:val="5yl5"/>
+          <w:sz w:val="24"/>
+          <w:szCs w:val="24"/>
+        </w:rPr>
+        <w:t>Pliki .cpp</w:t>
+      </w:r>
+      <w:r>
+        <w:rPr>
+          <w:rStyle w:val="5yl5"/>
+          <w:sz w:val="24"/>
+          <w:szCs w:val="24"/>
+        </w:rPr>
+        <w:t xml:space="preserve">: </w:t>
+      </w:r>
+      <w:r>
+        <w:rPr>
+          <w:rStyle w:val="5yl5"/>
+          <w:b/>
+        </w:rPr>
+        <w:t>5535</w:t>
+      </w:r>
+      <w:r>
+        <w:rPr>
+          <w:rStyle w:val="5yl5"/>
+        </w:rPr>
+        <w:t xml:space="preserve"> (z czego niepustych: </w:t>
+      </w:r>
+      <w:r>
+        <w:rPr>
+          <w:rStyle w:val="5yl5"/>
+          <w:b/>
+        </w:rPr>
+        <w:t>4555</w:t>
+      </w:r>
+      <w:r>
+        <w:rPr>
+          <w:rStyle w:val="5yl5"/>
+        </w:rPr>
+        <w:t>)</w:t>
+      </w:r>
+    </w:p>
+    <w:p>
+      <w:pPr>
+        <w:pStyle w:val="ListParagraph"/>
+        <w:ind w:left="1440"/>
+        <w:jc w:val="right"/>
+        <w:rPr>
+          <w:rStyle w:val="5yl5"/>
+          <w:sz w:val="24"/>
+          <w:szCs w:val="24"/>
+        </w:rPr>
+      </w:pPr>
+      <w:r>
+        <w:rPr>
+          <w:rStyle w:val="5yl5"/>
+        </w:rPr>
+        <w:tab/>
+      </w:r>
+      <w:r>
+        <w:rPr>
+          <w:rStyle w:val="5yl5"/>
+        </w:rPr>
+        <w:tab/>
+        <w:t xml:space="preserve">Razem: </w:t>
+      </w:r>
+      <w:r>
+        <w:rPr>
+          <w:rStyle w:val="5yl5"/>
+          <w:b/>
+        </w:rPr>
+        <w:t>11544</w:t>
+      </w:r>
+      <w:r>
+        <w:rPr>
+          <w:rStyle w:val="5yl5"/>
+        </w:rPr>
+        <w:t xml:space="preserve"> (z czego niepustych: </w:t>
+      </w:r>
+      <w:bookmarkStart w:id="0" w:name="_GoBack"/>
+      <w:r>
+        <w:rPr>
+          <w:rStyle w:val="5yl5"/>
+          <w:b/>
+        </w:rPr>
+        <w:t>9006</w:t>
+      </w:r>
+      <w:bookmarkEnd w:id="0"/>
+      <w:r>
+        <w:rPr>
+          <w:rStyle w:val="5yl5"/>
+        </w:rPr>
+        <w:t>)</w:t>
+      </w:r>
+    </w:p>
+    <w:p>
+      <w:pPr>
+        <w:pStyle w:val="ListParagraph"/>
+        <w:ind w:left="1440"/>
+        <w:jc w:val="both"/>
+        <w:rPr>
+          <w:sz w:val="24"/>
+          <w:szCs w:val="24"/>
+        </w:rPr>
+      </w:pPr>
+    </w:p>
+    <w:p>
+      <w:pPr>
+        <w:numPr>
+          <w:ilvl w:val="0"/>
+          <w:numId w:val="1"/>
+        </w:numPr>
+        <w:ind w:hanging="360"/>
+        <w:contextualSpacing/>
+        <w:jc w:val="both"/>
         <w:rPr>
           <w:sz w:val="36"/>
           <w:szCs w:val="36"/>
         </w:rPr>
-        <w:t xml:space="preserve"> z gry</w:t>
+      </w:pPr>
+      <w:r>
+        <w:rPr>
+          <w:sz w:val="36"/>
+          <w:szCs w:val="36"/>
+        </w:rPr>
+        <w:t>Zdjęcia z gry</w:t>
       </w:r>
     </w:p>
     <w:p>
@@ -2756,7 +2671,6 @@
           <w:szCs w:val="36"/>
         </w:rPr>
       </w:pPr>
-      <w:bookmarkStart w:id="0" w:name="_GoBack"/>
       <w:r>
         <w:rPr>
           <w:noProof/>
@@ -2806,7 +2720,6 @@
           </wp:inline>
         </w:drawing>
       </w:r>
-      <w:bookmarkEnd w:id="0"/>
     </w:p>
     <w:p>
       <w:pPr>
@@ -2826,6 +2739,119 @@
 <file path=word/numbering.xml><?xml version="1.0" encoding="utf-8"?>
 <w:numbering xmlns:wpc="http://schemas.microsoft.com/office/word/2010/wordprocessingCanvas" xmlns:mc="http://schemas.openxmlformats.org/markup-compatibility/2006" xmlns:o="urn:schemas-microsoft-com:office:office" xmlns:r="http://schemas.openxmlformats.org/officeDocument/2006/relationships" xmlns:m="http://schemas.openxmlformats.org/officeDocument/2006/math" xmlns:v="urn:schemas-microsoft-com:vml" xmlns:wp14="http://schemas.microsoft.com/office/word/2010/wordprocessingDrawing" xmlns:wp="http://schemas.openxmlformats.org/drawingml/2006/wordprocessingDrawing" xmlns:w10="urn:schemas-microsoft-com:office:word" xmlns:w="http://schemas.openxmlformats.org/wordprocessingml/2006/main" xmlns:w14="http://schemas.microsoft.com/office/word/2010/wordml" xmlns:w15="http://schemas.microsoft.com/office/word/2012/wordml" xmlns:wpg="http://schemas.microsoft.com/office/word/2010/wordprocessingGroup" xmlns:wpi="http://schemas.microsoft.com/office/word/2010/wordprocessingInk" xmlns:wne="http://schemas.microsoft.com/office/word/2006/wordml" xmlns:wps="http://schemas.microsoft.com/office/word/2010/wordprocessingShape" mc:Ignorable="w14 w15 wp14">
   <w:abstractNum w:abstractNumId="0">
+    <w:nsid w:val="08C34BAF"/>
+    <w:multiLevelType w:val="hybridMultilevel"/>
+    <w:tmpl w:val="981A8380"/>
+    <w:lvl w:ilvl="0" w:tplc="04150001">
+      <w:start w:val="1"/>
+      <w:numFmt w:val="bullet"/>
+      <w:lvlText w:val=""/>
+      <w:lvlJc w:val="left"/>
+      <w:pPr>
+        <w:ind w:left="1440" w:hanging="360"/>
+      </w:pPr>
+      <w:rPr>
+        <w:rFonts w:ascii="Symbol" w:hAnsi="Symbol" w:hint="default"/>
+      </w:rPr>
+    </w:lvl>
+    <w:lvl w:ilvl="1" w:tplc="04150003" w:tentative="1">
+      <w:start w:val="1"/>
+      <w:numFmt w:val="bullet"/>
+      <w:lvlText w:val="o"/>
+      <w:lvlJc w:val="left"/>
+      <w:pPr>
+        <w:ind w:left="2160" w:hanging="360"/>
+      </w:pPr>
+      <w:rPr>
+        <w:rFonts w:ascii="Courier New" w:hAnsi="Courier New" w:cs="Courier New" w:hint="default"/>
+      </w:rPr>
+    </w:lvl>
+    <w:lvl w:ilvl="2" w:tplc="04150005" w:tentative="1">
+      <w:start w:val="1"/>
+      <w:numFmt w:val="bullet"/>
+      <w:lvlText w:val=""/>
+      <w:lvlJc w:val="left"/>
+      <w:pPr>
+        <w:ind w:left="2880" w:hanging="360"/>
+      </w:pPr>
+      <w:rPr>
+        <w:rFonts w:ascii="Wingdings" w:hAnsi="Wingdings" w:hint="default"/>
+      </w:rPr>
+    </w:lvl>
+    <w:lvl w:ilvl="3" w:tplc="04150001" w:tentative="1">
+      <w:start w:val="1"/>
+      <w:numFmt w:val="bullet"/>
+      <w:lvlText w:val=""/>
+      <w:lvlJc w:val="left"/>
+      <w:pPr>
+        <w:ind w:left="3600" w:hanging="360"/>
+      </w:pPr>
+      <w:rPr>
+        <w:rFonts w:ascii="Symbol" w:hAnsi="Symbol" w:hint="default"/>
+      </w:rPr>
+    </w:lvl>
+    <w:lvl w:ilvl="4" w:tplc="04150003" w:tentative="1">
+      <w:start w:val="1"/>
+      <w:numFmt w:val="bullet"/>
+      <w:lvlText w:val="o"/>
+      <w:lvlJc w:val="left"/>
+      <w:pPr>
+        <w:ind w:left="4320" w:hanging="360"/>
+      </w:pPr>
+      <w:rPr>
+        <w:rFonts w:ascii="Courier New" w:hAnsi="Courier New" w:cs="Courier New" w:hint="default"/>
+      </w:rPr>
+    </w:lvl>
+    <w:lvl w:ilvl="5" w:tplc="04150005" w:tentative="1">
+      <w:start w:val="1"/>
+      <w:numFmt w:val="bullet"/>
+      <w:lvlText w:val=""/>
+      <w:lvlJc w:val="left"/>
+      <w:pPr>
+        <w:ind w:left="5040" w:hanging="360"/>
+      </w:pPr>
+      <w:rPr>
+        <w:rFonts w:ascii="Wingdings" w:hAnsi="Wingdings" w:hint="default"/>
+      </w:rPr>
+    </w:lvl>
+    <w:lvl w:ilvl="6" w:tplc="04150001" w:tentative="1">
+      <w:start w:val="1"/>
+      <w:numFmt w:val="bullet"/>
+      <w:lvlText w:val=""/>
+      <w:lvlJc w:val="left"/>
+      <w:pPr>
+        <w:ind w:left="5760" w:hanging="360"/>
+      </w:pPr>
+      <w:rPr>
+        <w:rFonts w:ascii="Symbol" w:hAnsi="Symbol" w:hint="default"/>
+      </w:rPr>
+    </w:lvl>
+    <w:lvl w:ilvl="7" w:tplc="04150003" w:tentative="1">
+      <w:start w:val="1"/>
+      <w:numFmt w:val="bullet"/>
+      <w:lvlText w:val="o"/>
+      <w:lvlJc w:val="left"/>
+      <w:pPr>
+        <w:ind w:left="6480" w:hanging="360"/>
+      </w:pPr>
+      <w:rPr>
+        <w:rFonts w:ascii="Courier New" w:hAnsi="Courier New" w:cs="Courier New" w:hint="default"/>
+      </w:rPr>
+    </w:lvl>
+    <w:lvl w:ilvl="8" w:tplc="04150005" w:tentative="1">
+      <w:start w:val="1"/>
+      <w:numFmt w:val="bullet"/>
+      <w:lvlText w:val=""/>
+      <w:lvlJc w:val="left"/>
+      <w:pPr>
+        <w:ind w:left="7200" w:hanging="360"/>
+      </w:pPr>
+      <w:rPr>
+        <w:rFonts w:ascii="Wingdings" w:hAnsi="Wingdings" w:hint="default"/>
+      </w:rPr>
+    </w:lvl>
+  </w:abstractNum>
+  <w:abstractNum w:abstractNumId="1">
     <w:nsid w:val="3006230F"/>
     <w:multiLevelType w:val="multilevel"/>
     <w:tmpl w:val="51BE4D3A"/>
@@ -2938,7 +2964,7 @@
       </w:rPr>
     </w:lvl>
   </w:abstractNum>
-  <w:abstractNum w:abstractNumId="1">
+  <w:abstractNum w:abstractNumId="2">
     <w:nsid w:val="3B0D3454"/>
     <w:multiLevelType w:val="multilevel"/>
     <w:tmpl w:val="6A7203D8"/>
@@ -3051,7 +3077,7 @@
       </w:rPr>
     </w:lvl>
   </w:abstractNum>
-  <w:abstractNum w:abstractNumId="2">
+  <w:abstractNum w:abstractNumId="3">
     <w:nsid w:val="44EC5B91"/>
     <w:multiLevelType w:val="multilevel"/>
     <w:tmpl w:val="2FBCC556"/>
@@ -3164,7 +3190,7 @@
       </w:rPr>
     </w:lvl>
   </w:abstractNum>
-  <w:abstractNum w:abstractNumId="3">
+  <w:abstractNum w:abstractNumId="4">
     <w:nsid w:val="590E283C"/>
     <w:multiLevelType w:val="multilevel"/>
     <w:tmpl w:val="9F6EC046"/>
@@ -3279,7 +3305,7 @@
       </w:rPr>
     </w:lvl>
   </w:abstractNum>
-  <w:abstractNum w:abstractNumId="4">
+  <w:abstractNum w:abstractNumId="5">
     <w:nsid w:val="6A79716E"/>
     <w:multiLevelType w:val="multilevel"/>
     <w:tmpl w:val="A61E60DE"/>
@@ -3392,7 +3418,7 @@
       </w:rPr>
     </w:lvl>
   </w:abstractNum>
-  <w:abstractNum w:abstractNumId="5">
+  <w:abstractNum w:abstractNumId="6">
     <w:nsid w:val="6FA9717A"/>
     <w:multiLevelType w:val="multilevel"/>
     <w:tmpl w:val="2A4E421E"/>
@@ -3505,7 +3531,7 @@
       </w:rPr>
     </w:lvl>
   </w:abstractNum>
-  <w:abstractNum w:abstractNumId="6">
+  <w:abstractNum w:abstractNumId="7">
     <w:nsid w:val="76B41D1C"/>
     <w:multiLevelType w:val="multilevel"/>
     <w:tmpl w:val="C4CE970E"/>
@@ -3618,7 +3644,7 @@
       </w:rPr>
     </w:lvl>
   </w:abstractNum>
-  <w:abstractNum w:abstractNumId="7">
+  <w:abstractNum w:abstractNumId="8">
     <w:nsid w:val="79F336B4"/>
     <w:multiLevelType w:val="multilevel"/>
     <w:tmpl w:val="C6BCAACA"/>
@@ -3731,7 +3757,7 @@
       </w:rPr>
     </w:lvl>
   </w:abstractNum>
-  <w:abstractNum w:abstractNumId="8">
+  <w:abstractNum w:abstractNumId="9">
     <w:nsid w:val="7A2B15A7"/>
     <w:multiLevelType w:val="multilevel"/>
     <w:tmpl w:val="B7A47C4C"/>
@@ -3845,30 +3871,33 @@
     </w:lvl>
   </w:abstractNum>
   <w:num w:numId="1">
+    <w:abstractNumId w:val="4"/>
+  </w:num>
+  <w:num w:numId="2">
+    <w:abstractNumId w:val="9"/>
+  </w:num>
+  <w:num w:numId="3">
+    <w:abstractNumId w:val="5"/>
+  </w:num>
+  <w:num w:numId="4">
     <w:abstractNumId w:val="3"/>
   </w:num>
-  <w:num w:numId="2">
+  <w:num w:numId="5">
     <w:abstractNumId w:val="8"/>
   </w:num>
-  <w:num w:numId="3">
-    <w:abstractNumId w:val="4"/>
-  </w:num>
-  <w:num w:numId="4">
+  <w:num w:numId="6">
     <w:abstractNumId w:val="2"/>
   </w:num>
-  <w:num w:numId="5">
+  <w:num w:numId="7">
+    <w:abstractNumId w:val="6"/>
+  </w:num>
+  <w:num w:numId="8">
     <w:abstractNumId w:val="7"/>
   </w:num>
-  <w:num w:numId="6">
+  <w:num w:numId="9">
     <w:abstractNumId w:val="1"/>
   </w:num>
-  <w:num w:numId="7">
-    <w:abstractNumId w:val="5"/>
-  </w:num>
-  <w:num w:numId="8">
-    <w:abstractNumId w:val="6"/>
-  </w:num>
-  <w:num w:numId="9">
+  <w:num w:numId="10">
     <w:abstractNumId w:val="0"/>
   </w:num>
 </w:numbering>
@@ -4437,6 +4466,22 @@
       </w:tblCellMar>
     </w:tblPr>
   </w:style>
+  <w:style w:type="paragraph" w:styleId="ListParagraph">
+    <w:name w:val="List Paragraph"/>
+    <w:basedOn w:val="Normal"/>
+    <w:uiPriority w:val="34"/>
+    <w:qFormat/>
+    <w:rsid w:val="00DA55AE"/>
+    <w:pPr>
+      <w:ind w:left="720"/>
+      <w:contextualSpacing/>
+    </w:pPr>
+  </w:style>
+  <w:style w:type="character" w:customStyle="1" w:styleId="5yl5">
+    <w:name w:val="_5yl5"/>
+    <w:basedOn w:val="DefaultParagraphFont"/>
+    <w:rsid w:val="00DA55AE"/>
+  </w:style>
 </w:styles>
 </file>
 

</xml_diff>